<commit_message>
Add part of chapter 2 - Szyfry Blokowe
</commit_message>
<xml_diff>
--- a/doc/Thesis.docx
+++ b/doc/Thesis.docx
@@ -10,6 +10,84 @@
           <w:rFonts w:ascii="Titillium" w:eastAsiaTheme="minorHAnsi" w:hAnsi="Titillium" w:cstheme="minorBidi"/>
         </w:rPr>
       </w:pPr>
+      <w:r>
+        <w:rPr>
+          <w:rFonts w:ascii="Titillium" w:eastAsiaTheme="minorHAnsi" w:hAnsi="Titillium" w:cstheme="minorBidi"/>
+        </w:rPr>
+        <w:fldChar w:fldCharType="begin"/>
+      </w:r>
+      <w:r>
+        <w:rPr>
+          <w:rFonts w:ascii="Titillium" w:eastAsiaTheme="minorHAnsi" w:hAnsi="Titillium" w:cstheme="minorBidi"/>
+        </w:rPr>
+        <w:instrText xml:space="preserve"> MACROBUTTON MTEditEquationSection2 </w:instrText>
+      </w:r>
+      <w:r>
+        <w:rPr>
+          <w:rStyle w:val="MTEquationSection"/>
+        </w:rPr>
+        <w:instrText>Equation Chapter 2 Section 1</w:instrText>
+      </w:r>
+      <w:r>
+        <w:rPr>
+          <w:rFonts w:ascii="Titillium" w:eastAsiaTheme="minorHAnsi" w:hAnsi="Titillium" w:cstheme="minorBidi"/>
+        </w:rPr>
+        <w:fldChar w:fldCharType="begin"/>
+      </w:r>
+      <w:r>
+        <w:rPr>
+          <w:rFonts w:ascii="Titillium" w:eastAsiaTheme="minorHAnsi" w:hAnsi="Titillium" w:cstheme="minorBidi"/>
+        </w:rPr>
+        <w:instrText xml:space="preserve"> SEQ MTEqn \r \h \* MERGEFORMAT </w:instrText>
+      </w:r>
+      <w:r>
+        <w:rPr>
+          <w:rFonts w:ascii="Titillium" w:eastAsiaTheme="minorHAnsi" w:hAnsi="Titillium" w:cstheme="minorBidi"/>
+        </w:rPr>
+        <w:fldChar w:fldCharType="end"/>
+      </w:r>
+      <w:r>
+        <w:rPr>
+          <w:rFonts w:ascii="Titillium" w:eastAsiaTheme="minorHAnsi" w:hAnsi="Titillium" w:cstheme="minorBidi"/>
+        </w:rPr>
+        <w:fldChar w:fldCharType="begin"/>
+      </w:r>
+      <w:r>
+        <w:rPr>
+          <w:rFonts w:ascii="Titillium" w:eastAsiaTheme="minorHAnsi" w:hAnsi="Titillium" w:cstheme="minorBidi"/>
+        </w:rPr>
+        <w:instrText xml:space="preserve"> SEQ MTSec \r 1 \h \* MERGEFORMAT </w:instrText>
+      </w:r>
+      <w:r>
+        <w:rPr>
+          <w:rFonts w:ascii="Titillium" w:eastAsiaTheme="minorHAnsi" w:hAnsi="Titillium" w:cstheme="minorBidi"/>
+        </w:rPr>
+        <w:fldChar w:fldCharType="end"/>
+      </w:r>
+      <w:r>
+        <w:rPr>
+          <w:rFonts w:ascii="Titillium" w:eastAsiaTheme="minorHAnsi" w:hAnsi="Titillium" w:cstheme="minorBidi"/>
+        </w:rPr>
+        <w:fldChar w:fldCharType="begin"/>
+      </w:r>
+      <w:r>
+        <w:rPr>
+          <w:rFonts w:ascii="Titillium" w:eastAsiaTheme="minorHAnsi" w:hAnsi="Titillium" w:cstheme="minorBidi"/>
+        </w:rPr>
+        <w:instrText xml:space="preserve"> SEQ MTChap \r 2 \h \* MERGEFORMAT </w:instrText>
+      </w:r>
+      <w:r>
+        <w:rPr>
+          <w:rFonts w:ascii="Titillium" w:eastAsiaTheme="minorHAnsi" w:hAnsi="Titillium" w:cstheme="minorBidi"/>
+        </w:rPr>
+        <w:fldChar w:fldCharType="end"/>
+      </w:r>
+      <w:r>
+        <w:rPr>
+          <w:rFonts w:ascii="Titillium" w:eastAsiaTheme="minorHAnsi" w:hAnsi="Titillium" w:cstheme="minorBidi"/>
+        </w:rPr>
+        <w:fldChar w:fldCharType="end"/>
+      </w:r>
     </w:p>
     <w:p>
       <w:pPr>
@@ -871,129 +949,82 @@
             </w:rPr>
             <w:fldChar w:fldCharType="separate"/>
           </w:r>
-          <w:bookmarkStart w:id="0" w:name="_GoBack"/>
-          <w:bookmarkEnd w:id="0"/>
-          <w:r>
-            <w:rPr>
-              <w:rStyle w:val="Hipercze"/>
-              <w:noProof/>
-            </w:rPr>
-            <w:fldChar w:fldCharType="begin"/>
-          </w:r>
-          <w:r>
-            <w:rPr>
-              <w:rStyle w:val="Hipercze"/>
-              <w:noProof/>
-            </w:rPr>
-            <w:instrText xml:space="preserve"> </w:instrText>
-          </w:r>
-          <w:r>
-            <w:rPr>
-              <w:noProof/>
-            </w:rPr>
-            <w:instrText>HYPERLINK \l "_Toc3065907"</w:instrText>
-          </w:r>
-          <w:r>
-            <w:rPr>
-              <w:rStyle w:val="Hipercze"/>
-              <w:noProof/>
-            </w:rPr>
-            <w:instrText xml:space="preserve"> </w:instrText>
-          </w:r>
-          <w:r>
-            <w:rPr>
-              <w:rStyle w:val="Hipercze"/>
-              <w:noProof/>
-            </w:rPr>
-          </w:r>
-          <w:r>
-            <w:rPr>
-              <w:rStyle w:val="Hipercze"/>
-              <w:noProof/>
-            </w:rPr>
-            <w:fldChar w:fldCharType="separate"/>
-          </w:r>
-          <w:r>
-            <w:rPr>
-              <w:rStyle w:val="Hipercze"/>
-              <w:noProof/>
-            </w:rPr>
-            <w:t>1.</w:t>
-          </w:r>
-          <w:r>
-            <w:rPr>
-              <w:rFonts w:eastAsiaTheme="minorEastAsia" w:cstheme="minorBidi"/>
-              <w:b w:val="0"/>
-              <w:bCs w:val="0"/>
-              <w:noProof/>
-              <w:sz w:val="22"/>
-              <w:szCs w:val="22"/>
-              <w:lang w:eastAsia="pl-PL"/>
-            </w:rPr>
-            <w:tab/>
-          </w:r>
-          <w:r>
-            <w:rPr>
-              <w:rStyle w:val="Hipercze"/>
-              <w:noProof/>
-            </w:rPr>
-            <w:t>Wstęp</w:t>
-          </w:r>
-          <w:r>
-            <w:rPr>
-              <w:noProof/>
-              <w:webHidden/>
-            </w:rPr>
-            <w:tab/>
-          </w:r>
-          <w:r>
-            <w:rPr>
-              <w:noProof/>
-              <w:webHidden/>
-            </w:rPr>
-            <w:fldChar w:fldCharType="begin"/>
-          </w:r>
-          <w:r>
-            <w:rPr>
-              <w:noProof/>
-              <w:webHidden/>
-            </w:rPr>
-            <w:instrText xml:space="preserve"> PAGEREF _Toc3065907 \h </w:instrText>
-          </w:r>
-          <w:r>
-            <w:rPr>
-              <w:noProof/>
-              <w:webHidden/>
-            </w:rPr>
-          </w:r>
-          <w:r>
-            <w:rPr>
-              <w:noProof/>
-              <w:webHidden/>
-            </w:rPr>
-            <w:fldChar w:fldCharType="separate"/>
-          </w:r>
-          <w:r>
-            <w:rPr>
-              <w:noProof/>
-              <w:webHidden/>
-            </w:rPr>
-            <w:t>2</w:t>
-          </w:r>
-          <w:r>
-            <w:rPr>
-              <w:noProof/>
-              <w:webHidden/>
-            </w:rPr>
-            <w:fldChar w:fldCharType="end"/>
-          </w:r>
-          <w:r>
-            <w:rPr>
-              <w:rStyle w:val="Hipercze"/>
-              <w:noProof/>
-            </w:rPr>
-            <w:fldChar w:fldCharType="end"/>
-          </w:r>
+          <w:hyperlink w:anchor="_Toc3819483" w:history="1">
+            <w:r>
+              <w:rPr>
+                <w:rStyle w:val="Hipercze"/>
+                <w:noProof/>
+              </w:rPr>
+              <w:t>1.</w:t>
+            </w:r>
+            <w:r>
+              <w:rPr>
+                <w:rFonts w:eastAsiaTheme="minorEastAsia" w:cstheme="minorBidi"/>
+                <w:b w:val="0"/>
+                <w:bCs w:val="0"/>
+                <w:noProof/>
+                <w:sz w:val="22"/>
+                <w:szCs w:val="22"/>
+                <w:lang w:eastAsia="pl-PL"/>
+              </w:rPr>
+              <w:tab/>
+            </w:r>
+            <w:r>
+              <w:rPr>
+                <w:rStyle w:val="Hipercze"/>
+                <w:noProof/>
+              </w:rPr>
+              <w:t>Wstęp</w:t>
+            </w:r>
+            <w:r>
+              <w:rPr>
+                <w:noProof/>
+                <w:webHidden/>
+              </w:rPr>
+              <w:tab/>
+            </w:r>
+            <w:r>
+              <w:rPr>
+                <w:noProof/>
+                <w:webHidden/>
+              </w:rPr>
+              <w:fldChar w:fldCharType="begin"/>
+            </w:r>
+            <w:r>
+              <w:rPr>
+                <w:noProof/>
+                <w:webHidden/>
+              </w:rPr>
+              <w:instrText xml:space="preserve"> PAGEREF _Toc3819483 \h </w:instrText>
+            </w:r>
+            <w:r>
+              <w:rPr>
+                <w:noProof/>
+                <w:webHidden/>
+              </w:rPr>
+            </w:r>
+            <w:r>
+              <w:rPr>
+                <w:noProof/>
+                <w:webHidden/>
+              </w:rPr>
+              <w:fldChar w:fldCharType="separate"/>
+            </w:r>
+            <w:r>
+              <w:rPr>
+                <w:noProof/>
+                <w:webHidden/>
+              </w:rPr>
+              <w:t>2</w:t>
+            </w:r>
+            <w:r>
+              <w:rPr>
+                <w:noProof/>
+                <w:webHidden/>
+              </w:rPr>
+              <w:fldChar w:fldCharType="end"/>
+            </w:r>
+          </w:hyperlink>
         </w:p>
         <w:p>
           <w:pPr>
@@ -1012,7 +1043,7 @@
               <w:lang w:eastAsia="pl-PL"/>
             </w:rPr>
           </w:pPr>
-          <w:hyperlink w:anchor="_Toc3065908" w:history="1">
+          <w:hyperlink w:anchor="_Toc3819484" w:history="1">
             <w:r>
               <w:rPr>
                 <w:rStyle w:val="Hipercze"/>
@@ -1058,7 +1089,7 @@
                 <w:noProof/>
                 <w:webHidden/>
               </w:rPr>
-              <w:instrText xml:space="preserve"> PAGEREF _Toc3065908 \h </w:instrText>
+              <w:instrText xml:space="preserve"> PAGEREF _Toc3819484 \h </w:instrText>
             </w:r>
             <w:r>
               <w:rPr>
@@ -1106,7 +1137,7 @@
               <w:lang w:eastAsia="pl-PL"/>
             </w:rPr>
           </w:pPr>
-          <w:hyperlink w:anchor="_Toc3065909" w:history="1">
+          <w:hyperlink w:anchor="_Toc3819485" w:history="1">
             <w:r>
               <w:rPr>
                 <w:rStyle w:val="Hipercze"/>
@@ -1152,7 +1183,7 @@
                 <w:noProof/>
                 <w:webHidden/>
               </w:rPr>
-              <w:instrText xml:space="preserve"> PAGEREF _Toc3065909 \h </w:instrText>
+              <w:instrText xml:space="preserve"> PAGEREF _Toc3819485 \h </w:instrText>
             </w:r>
             <w:r>
               <w:rPr>
@@ -1200,7 +1231,7 @@
               <w:lang w:eastAsia="pl-PL"/>
             </w:rPr>
           </w:pPr>
-          <w:hyperlink w:anchor="_Toc3065910" w:history="1">
+          <w:hyperlink w:anchor="_Toc3819486" w:history="1">
             <w:r>
               <w:rPr>
                 <w:rStyle w:val="Hipercze"/>
@@ -1246,7 +1277,7 @@
                 <w:noProof/>
                 <w:webHidden/>
               </w:rPr>
-              <w:instrText xml:space="preserve"> PAGEREF _Toc3065910 \h </w:instrText>
+              <w:instrText xml:space="preserve"> PAGEREF _Toc3819486 \h </w:instrText>
             </w:r>
             <w:r>
               <w:rPr>
@@ -1294,7 +1325,7 @@
               <w:lang w:eastAsia="pl-PL"/>
             </w:rPr>
           </w:pPr>
-          <w:hyperlink w:anchor="_Toc3065911" w:history="1">
+          <w:hyperlink w:anchor="_Toc3819487" w:history="1">
             <w:r>
               <w:rPr>
                 <w:rStyle w:val="Hipercze"/>
@@ -1340,7 +1371,7 @@
                 <w:noProof/>
                 <w:webHidden/>
               </w:rPr>
-              <w:instrText xml:space="preserve"> PAGEREF _Toc3065911 \h </w:instrText>
+              <w:instrText xml:space="preserve"> PAGEREF _Toc3819487 \h </w:instrText>
             </w:r>
             <w:r>
               <w:rPr>
@@ -1388,7 +1419,7 @@
               <w:lang w:eastAsia="pl-PL"/>
             </w:rPr>
           </w:pPr>
-          <w:hyperlink w:anchor="_Toc3065912" w:history="1">
+          <w:hyperlink w:anchor="_Toc3819488" w:history="1">
             <w:r>
               <w:rPr>
                 <w:rStyle w:val="Hipercze"/>
@@ -1434,7 +1465,7 @@
                 <w:noProof/>
                 <w:webHidden/>
               </w:rPr>
-              <w:instrText xml:space="preserve"> PAGEREF _Toc3065912 \h </w:instrText>
+              <w:instrText xml:space="preserve"> PAGEREF _Toc3819488 \h </w:instrText>
             </w:r>
             <w:r>
               <w:rPr>
@@ -1482,7 +1513,7 @@
               <w:lang w:eastAsia="pl-PL"/>
             </w:rPr>
           </w:pPr>
-          <w:hyperlink w:anchor="_Toc3065913" w:history="1">
+          <w:hyperlink w:anchor="_Toc3819489" w:history="1">
             <w:r>
               <w:rPr>
                 <w:rStyle w:val="Hipercze"/>
@@ -1528,7 +1559,7 @@
                 <w:noProof/>
                 <w:webHidden/>
               </w:rPr>
-              <w:instrText xml:space="preserve"> PAGEREF _Toc3065913 \h </w:instrText>
+              <w:instrText xml:space="preserve"> PAGEREF _Toc3819489 \h </w:instrText>
             </w:r>
             <w:r>
               <w:rPr>
@@ -1576,7 +1607,7 @@
               <w:lang w:eastAsia="pl-PL"/>
             </w:rPr>
           </w:pPr>
-          <w:hyperlink w:anchor="_Toc3065914" w:history="1">
+          <w:hyperlink w:anchor="_Toc3819490" w:history="1">
             <w:r>
               <w:rPr>
                 <w:rStyle w:val="Hipercze"/>
@@ -1622,7 +1653,7 @@
                 <w:noProof/>
                 <w:webHidden/>
               </w:rPr>
-              <w:instrText xml:space="preserve"> PAGEREF _Toc3065914 \h </w:instrText>
+              <w:instrText xml:space="preserve"> PAGEREF _Toc3819490 \h </w:instrText>
             </w:r>
             <w:r>
               <w:rPr>
@@ -1642,7 +1673,7 @@
                 <w:noProof/>
                 <w:webHidden/>
               </w:rPr>
-              <w:t>4</w:t>
+              <w:t>5</w:t>
             </w:r>
             <w:r>
               <w:rPr>
@@ -1669,13 +1700,13 @@
               <w:lang w:eastAsia="pl-PL"/>
             </w:rPr>
           </w:pPr>
-          <w:hyperlink w:anchor="_Toc3065915" w:history="1">
+          <w:hyperlink w:anchor="_Toc3819491" w:history="1">
             <w:r>
               <w:rPr>
                 <w:rStyle w:val="Hipercze"/>
                 <w:noProof/>
               </w:rPr>
-              <w:t>Bibliografia</w:t>
+              <w:t>Literatura</w:t>
             </w:r>
             <w:r>
               <w:rPr>
@@ -1696,7 +1727,7 @@
                 <w:noProof/>
                 <w:webHidden/>
               </w:rPr>
-              <w:instrText xml:space="preserve"> PAGEREF _Toc3065915 \h </w:instrText>
+              <w:instrText xml:space="preserve"> PAGEREF _Toc3819491 \h </w:instrText>
             </w:r>
             <w:r>
               <w:rPr>
@@ -1716,7 +1747,7 @@
                 <w:noProof/>
                 <w:webHidden/>
               </w:rPr>
-              <w:t>4</w:t>
+              <w:t>5</w:t>
             </w:r>
             <w:r>
               <w:rPr>
@@ -1752,12 +1783,12 @@
       <w:r>
         <w:br w:type="page"/>
       </w:r>
-      <w:bookmarkStart w:id="1" w:name="_Toc3065907"/>
+      <w:bookmarkStart w:id="0" w:name="_Toc3819483"/>
       <w:r>
         <w:lastRenderedPageBreak/>
         <w:t>Wstęp</w:t>
       </w:r>
-      <w:bookmarkEnd w:id="1"/>
+      <w:bookmarkEnd w:id="0"/>
     </w:p>
     <w:p/>
     <w:p>
@@ -1769,7 +1800,16 @@
         </w:rPr>
       </w:pPr>
       <w:r>
-        <w:t xml:space="preserve">Utajnianie informacji nie jest niczym nowym. Od zarania dziejów dbano, żeby wiadomości nie trafiały w niepowołane ręce, gdyż mogło by się to skończyć katastrofą. W tym celu zaczęto stosować szyfry </w:t>
+        <w:t xml:space="preserve">Utajnianie informacji nie jest </w:t>
+      </w:r>
+      <w:r>
+        <w:t>czymś, co zostało wynalezione</w:t>
+      </w:r>
+      <w:r>
+        <w:t xml:space="preserve"> w ostatnich latach, a nawet biorąc pod uwagę okres stuletni nie jest niczym nowym</w:t>
+      </w:r>
+      <w:r>
+        <w:t xml:space="preserve">. Od zarania dziejów dbano, żeby wiadomości nie trafiały w niepowołane ręce, gdyż mogło by się to skończyć katastrofą. W tym celu zaczęto stosować szyfry </w:t>
       </w:r>
       <w:r>
         <w:t xml:space="preserve">zmieniające początkowy tekst wiadomości na postać całkowicie niezrozumiałą dla niepowołanej osoby. Oczywiście, przekształcenie było znane dla docelowego adresata, zatem mógł odwrócić transformację i odczytać ukryty sens przekazu. Działania te dały początek dziedzinie nauki zwanej </w:t>
@@ -1857,7 +1897,13 @@
         <w:ind w:firstLine="360"/>
       </w:pPr>
       <w:r>
-        <w:t xml:space="preserve">Wraz z pojawieniem się komputerów oraz niedoskonałością rozwiązań mechanicznych zdecydowano się zmienić podejście. Stwierdzono, że szyfrowanie powinno odbywać się w zgodzie z tzw. </w:t>
+        <w:t>Wraz z pojawieniem się komputerów oraz niedoskonałością rozwiązań mechanicznych zdecydowano się zmienić podejście. Stwierdzono, że szyfrowanie powinno odbywać się w</w:t>
+      </w:r>
+      <w:r>
+        <w:t> </w:t>
+      </w:r>
+      <w:r>
+        <w:t xml:space="preserve">zgodzie z tzw. </w:t>
       </w:r>
       <w:r>
         <w:rPr>
@@ -1865,6 +1911,7 @@
         </w:rPr>
         <w:t xml:space="preserve">Zasadą </w:t>
       </w:r>
+      <w:bookmarkStart w:id="1" w:name="_Hlk3928430"/>
       <w:proofErr w:type="spellStart"/>
       <w:r>
         <w:rPr>
@@ -1872,6 +1919,7 @@
         </w:rPr>
         <w:t>Kerckhoffsa</w:t>
       </w:r>
+      <w:bookmarkEnd w:id="1"/>
       <w:proofErr w:type="spellEnd"/>
       <w:r>
         <w:rPr>
@@ -1880,19 +1928,29 @@
         <w:t xml:space="preserve"> </w:t>
       </w:r>
       <w:r>
-        <w:t>[</w:t>
-      </w:r>
-      <w:proofErr w:type="spellStart"/>
-      <w:r>
-        <w:t>Stinson</w:t>
-      </w:r>
-      <w:proofErr w:type="spellEnd"/>
-      <w:r>
-        <w:t xml:space="preserve">], która mówi, że dobry system kryptograficzny powinien pozostać bezpieczny nawet wtedy, kiedy szczegóły jego działania (w szczególności przeprowadzone operacje szyfrujące) są znane. Jedyną nieznaną, z punktu widzenia </w:t>
+        <w:fldChar w:fldCharType="begin"/>
+      </w:r>
+      <w:r>
+        <w:instrText xml:space="preserve"> REF _Ref3926906 \r \h </w:instrText>
+      </w:r>
+      <w:r>
+        <w:instrText xml:space="preserve"> \* MERGEFORMAT </w:instrText>
+      </w:r>
+      <w:r>
+        <w:fldChar w:fldCharType="separate"/>
+      </w:r>
+      <w:r>
+        <w:t>[11]</w:t>
+      </w:r>
+      <w:r>
+        <w:fldChar w:fldCharType="end"/>
+      </w:r>
+      <w:r>
+        <w:t xml:space="preserve">, która mówi, że dobry system kryptograficzny </w:t>
       </w:r>
       <w:r>
         <w:lastRenderedPageBreak/>
-        <w:t xml:space="preserve">atakującego, informacją powinien być tzw. </w:t>
+        <w:t xml:space="preserve">powinien pozostać bezpieczny nawet wtedy, kiedy szczegóły jego działania (w szczególności przeprowadzone operacje szyfrujące) są znane. Jedyną nieznaną, z punktu widzenia atakującego, informacją powinien być tzw. </w:t>
       </w:r>
       <w:r>
         <w:rPr>
@@ -1901,15 +1959,25 @@
         <w:t>klucz</w:t>
       </w:r>
       <w:r>
-        <w:t>, czyli sekretna wartość niezależna od treści wiadomości, która zostaje użyta w procesie szyfrowania oraz deszyfrowania. Ze względu na sposób użycia klucza wyróżnia się szyfry [</w:t>
-      </w:r>
-      <w:proofErr w:type="spellStart"/>
-      <w:r>
-        <w:t>Aumasson</w:t>
-      </w:r>
-      <w:proofErr w:type="spellEnd"/>
-      <w:r>
-        <w:t>]:</w:t>
+        <w:t xml:space="preserve">, czyli sekretna wartość niezależna od treści wiadomości, która zostaje użyta w procesie szyfrowania oraz deszyfrowania. Ze względu na sposób użycia klucza wyróżnia się szyfry </w:t>
+      </w:r>
+      <w:r>
+        <w:fldChar w:fldCharType="begin"/>
+      </w:r>
+      <w:r>
+        <w:instrText xml:space="preserve"> REF _Ref3928001 \r \h </w:instrText>
+      </w:r>
+      <w:r>
+        <w:fldChar w:fldCharType="separate"/>
+      </w:r>
+      <w:r>
+        <w:t>[1]</w:t>
+      </w:r>
+      <w:r>
+        <w:fldChar w:fldCharType="end"/>
+      </w:r>
+      <w:r>
+        <w:t>:</w:t>
       </w:r>
     </w:p>
     <w:p>
@@ -2005,18 +2073,818 @@
     </w:p>
     <w:p>
       <w:pPr>
+        <w:pStyle w:val="Tekstgwny"/>
+        <w:ind w:firstLine="360"/>
+      </w:pPr>
+    </w:p>
+    <w:p>
+      <w:pPr>
+        <w:pStyle w:val="Tekstgwny"/>
+        <w:ind w:firstLine="360"/>
+      </w:pPr>
+    </w:p>
+    <w:p>
+      <w:pPr>
+        <w:pStyle w:val="Tekstgwny"/>
+        <w:ind w:firstLine="360"/>
+      </w:pPr>
+    </w:p>
+    <w:p>
+      <w:pPr>
+        <w:pStyle w:val="Tekstgwny"/>
+        <w:ind w:firstLine="360"/>
+      </w:pPr>
+    </w:p>
+    <w:p>
+      <w:pPr>
         <w:pStyle w:val="Nagwek1"/>
         <w:numPr>
           <w:ilvl w:val="0"/>
           <w:numId w:val="5"/>
         </w:numPr>
       </w:pPr>
-      <w:bookmarkStart w:id="2" w:name="_Toc3065908"/>
+      <w:bookmarkStart w:id="2" w:name="_Toc3819484"/>
       <w:r>
         <w:lastRenderedPageBreak/>
         <w:t>Szyfry blokowe</w:t>
       </w:r>
       <w:bookmarkEnd w:id="2"/>
+    </w:p>
+    <w:p>
+      <w:pPr>
+        <w:pStyle w:val="Tekstgwny"/>
+      </w:pPr>
+    </w:p>
+    <w:p>
+      <w:pPr>
+        <w:pStyle w:val="Tekstgwny"/>
+        <w:ind w:firstLine="360"/>
+      </w:pPr>
+      <w:r>
+        <w:t>Poprzedni rozdział zawierał intuicyjną, aczkolwiek nieformalną definicję szyfru oraz związanym z nim pojęć. W niniejszym rozdziale zostanie zawarta formalizacja pewnych podstawowych pojęć związanych z kryptografią, a także przedstawiony zostanie zarys działania szyfrów blokowym, będący wstępem do opisu poszczególnych rodzajów implementacji danego systemu.</w:t>
+      </w:r>
+    </w:p>
+    <w:p>
+      <w:pPr>
+        <w:pStyle w:val="Tekstgwny"/>
+        <w:ind w:firstLine="360"/>
+      </w:pPr>
+      <w:r>
+        <w:t>Każdy system kryptograficzny związany jest z następującą piątką elementów</w:t>
+      </w:r>
+      <w:r>
+        <w:t xml:space="preserve"> </w:t>
+      </w:r>
+      <w:r>
+        <w:fldChar w:fldCharType="begin"/>
+      </w:r>
+      <w:r>
+        <w:instrText xml:space="preserve"> REF _Ref3928084 \r \h </w:instrText>
+      </w:r>
+      <w:r>
+        <w:fldChar w:fldCharType="separate"/>
+      </w:r>
+      <w:r>
+        <w:t>[3]</w:t>
+      </w:r>
+      <w:r>
+        <w:fldChar w:fldCharType="end"/>
+      </w:r>
+      <w:r>
+        <w:t>:</w:t>
+      </w:r>
+    </w:p>
+    <w:p>
+      <w:pPr>
+        <w:pStyle w:val="Tekstgwny"/>
+        <w:numPr>
+          <w:ilvl w:val="0"/>
+          <w:numId w:val="44"/>
+        </w:numPr>
+      </w:pPr>
+      <w:r>
+        <w:t>przestrzenią wiadomości jawnych M,</w:t>
+      </w:r>
+    </w:p>
+    <w:p>
+      <w:pPr>
+        <w:pStyle w:val="Tekstgwny"/>
+        <w:numPr>
+          <w:ilvl w:val="0"/>
+          <w:numId w:val="44"/>
+        </w:numPr>
+      </w:pPr>
+      <w:r>
+        <w:t>przestrzenią szyfrogramów C,</w:t>
+      </w:r>
+    </w:p>
+    <w:p>
+      <w:pPr>
+        <w:pStyle w:val="Tekstgwny"/>
+        <w:numPr>
+          <w:ilvl w:val="0"/>
+          <w:numId w:val="44"/>
+        </w:numPr>
+      </w:pPr>
+      <w:r>
+        <w:t>przestrzenią kluczy K,</w:t>
+      </w:r>
+    </w:p>
+    <w:p>
+      <w:pPr>
+        <w:pStyle w:val="Tekstgwny"/>
+        <w:numPr>
+          <w:ilvl w:val="0"/>
+          <w:numId w:val="44"/>
+        </w:numPr>
+      </w:pPr>
+      <w:r>
+        <w:t xml:space="preserve">rodziną </w:t>
+      </w:r>
+      <w:r>
+        <w:t xml:space="preserve">funkcji szyfrujących </w:t>
+      </w:r>
+      <w:r>
+        <w:t xml:space="preserve"> </w:t>
+      </w:r>
+      <m:oMath>
+        <m:r>
+          <w:rPr>
+            <w:rFonts w:ascii="Cambria Math" w:hAnsi="Cambria Math"/>
+          </w:rPr>
+          <m:t>E=</m:t>
+        </m:r>
+        <m:d>
+          <m:dPr>
+            <m:begChr m:val="{"/>
+            <m:endChr m:val="}"/>
+            <m:ctrlPr>
+              <w:rPr>
+                <w:rFonts w:ascii="Cambria Math" w:hAnsi="Cambria Math"/>
+                <w:i/>
+              </w:rPr>
+            </m:ctrlPr>
+          </m:dPr>
+          <m:e>
+            <m:sSub>
+              <m:sSubPr>
+                <m:ctrlPr>
+                  <w:rPr>
+                    <w:rFonts w:ascii="Cambria Math" w:hAnsi="Cambria Math"/>
+                    <w:i/>
+                  </w:rPr>
+                </m:ctrlPr>
+              </m:sSubPr>
+              <m:e>
+                <m:r>
+                  <w:rPr>
+                    <w:rFonts w:ascii="Cambria Math" w:hAnsi="Cambria Math"/>
+                  </w:rPr>
+                  <m:t>E</m:t>
+                </m:r>
+              </m:e>
+              <m:sub>
+                <m:r>
+                  <w:rPr>
+                    <w:rFonts w:ascii="Cambria Math" w:hAnsi="Cambria Math"/>
+                  </w:rPr>
+                  <m:t>k</m:t>
+                </m:r>
+              </m:sub>
+            </m:sSub>
+            <m:r>
+              <w:rPr>
+                <w:rFonts w:ascii="Cambria Math" w:hAnsi="Cambria Math"/>
+              </w:rPr>
+              <m:t>:k∈k</m:t>
+            </m:r>
+          </m:e>
+        </m:d>
+      </m:oMath>
+      <w:r>
+        <w:t xml:space="preserve"> takich, że: </w:t>
+      </w:r>
+      <m:oMath>
+        <m:sSub>
+          <m:sSubPr>
+            <m:ctrlPr>
+              <w:rPr>
+                <w:rFonts w:ascii="Cambria Math" w:hAnsi="Cambria Math"/>
+                <w:i/>
+              </w:rPr>
+            </m:ctrlPr>
+          </m:sSubPr>
+          <m:e>
+            <m:r>
+              <w:rPr>
+                <w:rFonts w:ascii="Cambria Math" w:hAnsi="Cambria Math"/>
+              </w:rPr>
+              <m:t>E</m:t>
+            </m:r>
+          </m:e>
+          <m:sub>
+            <m:r>
+              <w:rPr>
+                <w:rFonts w:ascii="Cambria Math" w:hAnsi="Cambria Math"/>
+              </w:rPr>
+              <m:t>k</m:t>
+            </m:r>
+          </m:sub>
+        </m:sSub>
+        <m:r>
+          <w:rPr>
+            <w:rFonts w:ascii="Cambria Math" w:hAnsi="Cambria Math"/>
+          </w:rPr>
+          <m:t xml:space="preserve"> :M→C</m:t>
+        </m:r>
+      </m:oMath>
+      <w:r>
+        <w:t>,</w:t>
+      </w:r>
+    </w:p>
+    <w:p>
+      <w:pPr>
+        <w:pStyle w:val="Tekstgwny"/>
+        <w:numPr>
+          <w:ilvl w:val="0"/>
+          <w:numId w:val="44"/>
+        </w:numPr>
+      </w:pPr>
+      <w:r>
+        <w:t xml:space="preserve">rodziną funkcji deszyfrujących </w:t>
+      </w:r>
+      <m:oMath>
+        <m:r>
+          <w:rPr>
+            <w:rFonts w:ascii="Cambria Math" w:hAnsi="Cambria Math"/>
+          </w:rPr>
+          <m:t>D=</m:t>
+        </m:r>
+        <m:d>
+          <m:dPr>
+            <m:begChr m:val="{"/>
+            <m:endChr m:val="}"/>
+            <m:ctrlPr>
+              <w:rPr>
+                <w:rFonts w:ascii="Cambria Math" w:hAnsi="Cambria Math"/>
+                <w:i/>
+              </w:rPr>
+            </m:ctrlPr>
+          </m:dPr>
+          <m:e>
+            <m:sSub>
+              <m:sSubPr>
+                <m:ctrlPr>
+                  <w:rPr>
+                    <w:rFonts w:ascii="Cambria Math" w:hAnsi="Cambria Math"/>
+                    <w:i/>
+                  </w:rPr>
+                </m:ctrlPr>
+              </m:sSubPr>
+              <m:e>
+                <m:r>
+                  <w:rPr>
+                    <w:rFonts w:ascii="Cambria Math" w:hAnsi="Cambria Math"/>
+                  </w:rPr>
+                  <m:t>D</m:t>
+                </m:r>
+              </m:e>
+              <m:sub>
+                <m:r>
+                  <w:rPr>
+                    <w:rFonts w:ascii="Cambria Math" w:hAnsi="Cambria Math"/>
+                  </w:rPr>
+                  <m:t>k</m:t>
+                </m:r>
+              </m:sub>
+            </m:sSub>
+            <m:r>
+              <w:rPr>
+                <w:rFonts w:ascii="Cambria Math" w:hAnsi="Cambria Math"/>
+              </w:rPr>
+              <m:t>:k ∈k</m:t>
+            </m:r>
+          </m:e>
+        </m:d>
+      </m:oMath>
+      <w:r>
+        <w:t xml:space="preserve"> takich, że: </w:t>
+      </w:r>
+      <m:oMath>
+        <m:sSub>
+          <m:sSubPr>
+            <m:ctrlPr>
+              <w:rPr>
+                <w:rFonts w:ascii="Cambria Math" w:hAnsi="Cambria Math"/>
+                <w:i/>
+              </w:rPr>
+            </m:ctrlPr>
+          </m:sSubPr>
+          <m:e>
+            <m:r>
+              <w:rPr>
+                <w:rFonts w:ascii="Cambria Math" w:hAnsi="Cambria Math"/>
+              </w:rPr>
+              <m:t>D</m:t>
+            </m:r>
+          </m:e>
+          <m:sub>
+            <m:r>
+              <w:rPr>
+                <w:rFonts w:ascii="Cambria Math" w:hAnsi="Cambria Math"/>
+              </w:rPr>
+              <m:t>K</m:t>
+            </m:r>
+          </m:sub>
+        </m:sSub>
+        <m:r>
+          <w:rPr>
+            <w:rFonts w:ascii="Cambria Math" w:hAnsi="Cambria Math"/>
+          </w:rPr>
+          <m:t xml:space="preserve"> :C→M</m:t>
+        </m:r>
+      </m:oMath>
+      <w:r>
+        <w:t>.</w:t>
+      </w:r>
+    </w:p>
+    <w:p>
+      <w:pPr>
+        <w:pStyle w:val="Tekstgwny"/>
+      </w:pPr>
+      <w:r>
+        <w:t xml:space="preserve">Szyfrem potocznie nazywa się konkretnego przedstawiciela rodziny </w:t>
+      </w:r>
+      <m:oMath>
+        <m:r>
+          <w:rPr>
+            <w:rFonts w:ascii="Cambria Math" w:hAnsi="Cambria Math"/>
+          </w:rPr>
+          <m:t>E</m:t>
+        </m:r>
+      </m:oMath>
+      <w:r>
+        <w:t xml:space="preserve">. Zachodzi również bardzo istotna własność między odpowiadającymi sobie funkcjami z rodziny </w:t>
+      </w:r>
+      <m:oMath>
+        <m:r>
+          <w:rPr>
+            <w:rFonts w:ascii="Cambria Math" w:hAnsi="Cambria Math"/>
+          </w:rPr>
+          <m:t>E</m:t>
+        </m:r>
+      </m:oMath>
+      <w:r>
+        <w:t xml:space="preserve"> oraz </w:t>
+      </w:r>
+      <m:oMath>
+        <m:r>
+          <w:rPr>
+            <w:rFonts w:ascii="Cambria Math" w:hAnsi="Cambria Math"/>
+          </w:rPr>
+          <m:t>K</m:t>
+        </m:r>
+      </m:oMath>
+      <w:r>
+        <w:t>. Stanowi ona następująco (2.1):</w:t>
+      </w:r>
+    </w:p>
+    <w:p>
+      <w:pPr>
+        <w:pStyle w:val="MTDisplayEquation"/>
+      </w:pPr>
+      <w:r>
+        <w:tab/>
+      </w:r>
+      <w:r>
+        <w:rPr>
+          <w:position w:val="-12"/>
+        </w:rPr>
+        <w:object w:dxaOrig="1520" w:dyaOrig="360">
+          <v:shapetype id="_x0000_t75" coordsize="21600,21600" o:spt="75" o:preferrelative="t" path="m@4@5l@4@11@9@11@9@5xe" filled="f" stroked="f">
+            <v:stroke joinstyle="miter"/>
+            <v:formulas>
+              <v:f eqn="if lineDrawn pixelLineWidth 0"/>
+              <v:f eqn="sum @0 1 0"/>
+              <v:f eqn="sum 0 0 @1"/>
+              <v:f eqn="prod @2 1 2"/>
+              <v:f eqn="prod @3 21600 pixelWidth"/>
+              <v:f eqn="prod @3 21600 pixelHeight"/>
+              <v:f eqn="sum @0 0 1"/>
+              <v:f eqn="prod @6 1 2"/>
+              <v:f eqn="prod @7 21600 pixelWidth"/>
+              <v:f eqn="sum @8 21600 0"/>
+              <v:f eqn="prod @7 21600 pixelHeight"/>
+              <v:f eqn="sum @10 21600 0"/>
+            </v:formulas>
+            <v:path o:extrusionok="f" gradientshapeok="t" o:connecttype="rect"/>
+            <o:lock v:ext="edit" aspectratio="t"/>
+          </v:shapetype>
+          <v:shape id="_x0000_i1038" type="#_x0000_t75" style="width:76.2pt;height:18pt" o:ole="">
+            <v:imagedata r:id="rId14" o:title=""/>
+          </v:shape>
+          <o:OLEObject Type="Embed" ProgID="Equation.DSMT4" ShapeID="_x0000_i1038" DrawAspect="Content" ObjectID="_1614542282" r:id="rId15"/>
+        </w:object>
+      </w:r>
+      <w:r>
+        <w:tab/>
+        <w:t xml:space="preserve">  </w:t>
+      </w:r>
+      <w:r>
+        <w:fldChar w:fldCharType="begin"/>
+      </w:r>
+      <w:r>
+        <w:instrText xml:space="preserve"> MACROBUTTON MTEditEquationSection2 </w:instrText>
+      </w:r>
+      <w:r>
+        <w:rPr>
+          <w:rStyle w:val="MTEquationSection"/>
+        </w:rPr>
+        <w:instrText>Equation Chapter (Next) Section 1</w:instrText>
+      </w:r>
+      <w:r>
+        <w:fldChar w:fldCharType="begin"/>
+      </w:r>
+      <w:r>
+        <w:instrText xml:space="preserve"> SEQ MTEqn \r \h \* MERGEFORMAT </w:instrText>
+      </w:r>
+      <w:r>
+        <w:fldChar w:fldCharType="end"/>
+      </w:r>
+      <w:r>
+        <w:fldChar w:fldCharType="begin"/>
+      </w:r>
+      <w:r>
+        <w:instrText xml:space="preserve"> SEQ MTSec \r 1 \h \* MERGEFORMAT </w:instrText>
+      </w:r>
+      <w:r>
+        <w:fldChar w:fldCharType="end"/>
+      </w:r>
+      <w:r>
+        <w:fldChar w:fldCharType="begin"/>
+      </w:r>
+      <w:r>
+        <w:instrText xml:space="preserve"> SEQ MTChap \h \* MERGEFORMAT </w:instrText>
+      </w:r>
+      <w:r>
+        <w:fldChar w:fldCharType="end"/>
+      </w:r>
+      <w:r>
+        <w:fldChar w:fldCharType="end"/>
+      </w:r>
+      <w:r>
+        <w:fldChar w:fldCharType="begin"/>
+      </w:r>
+      <w:r>
+        <w:instrText xml:space="preserve"> MACROBUTTON MTEditEquationSection2 </w:instrText>
+      </w:r>
+      <w:r>
+        <w:rPr>
+          <w:rStyle w:val="MTEquationSection"/>
+        </w:rPr>
+        <w:instrText>Equation Section (Next)</w:instrText>
+      </w:r>
+      <w:r>
+        <w:fldChar w:fldCharType="begin"/>
+      </w:r>
+      <w:r>
+        <w:instrText xml:space="preserve"> SEQ MTEqn \r \h \* MERGEFORMAT </w:instrText>
+      </w:r>
+      <w:r>
+        <w:fldChar w:fldCharType="end"/>
+      </w:r>
+      <w:r>
+        <w:fldChar w:fldCharType="begin"/>
+      </w:r>
+      <w:r>
+        <w:instrText xml:space="preserve"> SEQ MTSec \h \* MERGEFORMAT </w:instrText>
+      </w:r>
+      <w:r>
+        <w:fldChar w:fldCharType="end"/>
+      </w:r>
+      <w:r>
+        <w:fldChar w:fldCharType="end"/>
+      </w:r>
+      <w:r>
+        <w:fldChar w:fldCharType="begin"/>
+      </w:r>
+      <w:r>
+        <w:instrText xml:space="preserve"> MACROBUTTON MTPlaceRef \* MERGEFORMAT </w:instrText>
+      </w:r>
+      <w:r>
+        <w:fldChar w:fldCharType="begin"/>
+      </w:r>
+      <w:r>
+        <w:instrText xml:space="preserve"> SEQ MTEqn \h \* MERGEFORMAT </w:instrText>
+      </w:r>
+      <w:r>
+        <w:fldChar w:fldCharType="end"/>
+      </w:r>
+      <w:r>
+        <w:instrText>(</w:instrText>
+      </w:r>
+      <w:fldSimple w:instr=" SEQ MTSec \c \* Arabic \* MERGEFORMAT ">
+        <w:r>
+          <w:rPr>
+            <w:noProof/>
+          </w:rPr>
+          <w:instrText>2</w:instrText>
+        </w:r>
+      </w:fldSimple>
+      <w:r>
+        <w:instrText>.</w:instrText>
+      </w:r>
+      <w:fldSimple w:instr=" SEQ MTEqn \c \* Arabic \* MERGEFORMAT ">
+        <w:r>
+          <w:rPr>
+            <w:noProof/>
+          </w:rPr>
+          <w:instrText>1</w:instrText>
+        </w:r>
+      </w:fldSimple>
+      <w:r>
+        <w:instrText>)</w:instrText>
+      </w:r>
+      <w:r>
+        <w:fldChar w:fldCharType="end"/>
+      </w:r>
+    </w:p>
+    <w:p>
+      <w:pPr>
+        <w:pStyle w:val="Tekstgwny"/>
+      </w:pPr>
+      <w:r>
+        <w:t xml:space="preserve">Warunek (2.1) mówi, iż jeżeli do zaszyfrowania wiadomości </w:t>
+      </w:r>
+      <m:oMath>
+        <m:r>
+          <w:rPr>
+            <w:rFonts w:ascii="Cambria Math" w:hAnsi="Cambria Math"/>
+          </w:rPr>
+          <m:t>m</m:t>
+        </m:r>
+      </m:oMath>
+      <w:r>
+        <w:t xml:space="preserve"> użyto funkcji </w:t>
+      </w:r>
+      <m:oMath>
+        <m:sSub>
+          <m:sSubPr>
+            <m:ctrlPr>
+              <w:rPr>
+                <w:rFonts w:ascii="Cambria Math" w:hAnsi="Cambria Math"/>
+                <w:i/>
+              </w:rPr>
+            </m:ctrlPr>
+          </m:sSubPr>
+          <m:e>
+            <m:r>
+              <w:rPr>
+                <w:rFonts w:ascii="Cambria Math" w:hAnsi="Cambria Math"/>
+              </w:rPr>
+              <m:t>E</m:t>
+            </m:r>
+          </m:e>
+          <m:sub>
+            <m:r>
+              <w:rPr>
+                <w:rFonts w:ascii="Cambria Math" w:hAnsi="Cambria Math"/>
+              </w:rPr>
+              <m:t>k</m:t>
+            </m:r>
+          </m:sub>
+        </m:sSub>
+      </m:oMath>
+      <w:r>
+        <w:t xml:space="preserve">, to zastosowanie funkcji </w:t>
+      </w:r>
+      <m:oMath>
+        <m:sSub>
+          <m:sSubPr>
+            <m:ctrlPr>
+              <w:rPr>
+                <w:rFonts w:ascii="Cambria Math" w:hAnsi="Cambria Math"/>
+                <w:i/>
+              </w:rPr>
+            </m:ctrlPr>
+          </m:sSubPr>
+          <m:e>
+            <m:r>
+              <w:rPr>
+                <w:rFonts w:ascii="Cambria Math" w:hAnsi="Cambria Math"/>
+              </w:rPr>
+              <m:t>D</m:t>
+            </m:r>
+          </m:e>
+          <m:sub>
+            <m:r>
+              <w:rPr>
+                <w:rFonts w:ascii="Cambria Math" w:hAnsi="Cambria Math"/>
+              </w:rPr>
+              <m:t>k</m:t>
+            </m:r>
+          </m:sub>
+        </m:sSub>
+      </m:oMath>
+      <w:r>
+        <w:t xml:space="preserve"> do odszyfrowania kryptogramu spowoduje uzyskanie pierwotnego tekstu jawnego.</w:t>
+      </w:r>
+    </w:p>
+    <w:p>
+      <w:pPr>
+        <w:pStyle w:val="Tekstgwny"/>
+        <w:ind w:firstLine="360"/>
+      </w:pPr>
+      <w:r>
+        <w:t xml:space="preserve">Oczywistym jest również fakt, iż funkcje z rodzin </w:t>
+      </w:r>
+      <m:oMath>
+        <m:r>
+          <w:rPr>
+            <w:rFonts w:ascii="Cambria Math" w:hAnsi="Cambria Math"/>
+          </w:rPr>
+          <m:t>E</m:t>
+        </m:r>
+      </m:oMath>
+      <w:r>
+        <w:t xml:space="preserve"> i </w:t>
+      </w:r>
+      <m:oMath>
+        <m:r>
+          <w:rPr>
+            <w:rFonts w:ascii="Cambria Math" w:hAnsi="Cambria Math"/>
+          </w:rPr>
+          <m:t>K</m:t>
+        </m:r>
+      </m:oMath>
+      <w:r>
+        <w:t xml:space="preserve"> muszą być różnowartościowe, w przeciwnym razie niemożliwym byłoby jednoznaczne. Bardziej złożone, ogólne rozważania matematyczne nad strukturą funkcji szyfrujących oraz deszyfrujących można znaleźć w </w:t>
+      </w:r>
+      <w:r>
+        <w:fldChar w:fldCharType="begin"/>
+      </w:r>
+      <w:r>
+        <w:instrText xml:space="preserve"> REF _Ref3926906 \r \h </w:instrText>
+      </w:r>
+      <w:r>
+        <w:fldChar w:fldCharType="separate"/>
+      </w:r>
+      <w:r>
+        <w:t>[11]</w:t>
+      </w:r>
+      <w:r>
+        <w:fldChar w:fldCharType="end"/>
+      </w:r>
+      <w:r>
+        <w:t>.</w:t>
+      </w:r>
+    </w:p>
+    <w:p>
+      <w:pPr>
+        <w:pStyle w:val="Tekstgwny"/>
+        <w:ind w:firstLine="360"/>
+      </w:pPr>
+      <w:r>
+        <w:t xml:space="preserve">Zgodnie z zasadą </w:t>
+      </w:r>
+      <w:proofErr w:type="spellStart"/>
+      <w:r>
+        <w:t>Kerckhoffsa</w:t>
+      </w:r>
+      <w:proofErr w:type="spellEnd"/>
+      <w:r>
+        <w:t>, największą „zaporą” stojącą na drodze przechwycenia oryginalnej wiadomości jest klucz szyfrowania</w:t>
+      </w:r>
+      <w:r>
+        <w:t xml:space="preserve">. Pierwszym, oczywistym zagrożeniem z tego wynikającym jest fakt, iż zarówno nadawca, jak i odbiorca muszą posiadać tę samą wartość klucza, zatem konieczne jest przekazanie jego wartości. Jednym z rozwiązań jest zaszyfrowanie klucza innym algorytmem i przesłanie go w postaci szyfrogramu. Jest to rozwiązanie prowadzące do nieskończonej rekurencji, albowiem kolejny algorytm również korzysta z kluczy, </w:t>
+      </w:r>
+      <w:r>
+        <w:lastRenderedPageBreak/>
+        <w:t xml:space="preserve">który należy przekazać, najlepiej poprzez następny szyfrowany kanał. Efektem tego jest konieczność jawnego przekazania klucza, która odbywa się poprzez tzw. kanał bezpieczny </w:t>
+      </w:r>
+      <w:r>
+        <w:fldChar w:fldCharType="begin"/>
+      </w:r>
+      <w:r>
+        <w:instrText xml:space="preserve"> REF _Ref3928001 \r \h </w:instrText>
+      </w:r>
+      <w:r>
+        <w:fldChar w:fldCharType="separate"/>
+      </w:r>
+      <w:r>
+        <w:t>[1]</w:t>
+      </w:r>
+      <w:r>
+        <w:fldChar w:fldCharType="end"/>
+      </w:r>
+      <w:r>
+        <w:t>.</w:t>
+      </w:r>
+    </w:p>
+    <w:p>
+      <w:pPr>
+        <w:pStyle w:val="Tekstgwny"/>
+        <w:ind w:firstLine="360"/>
+      </w:pPr>
+      <w:r>
+        <w:t>Kolejnym aspektem dotyczącym klucza jest jego postać. Funkcje szyfrujące dążą do tego, ażeby szyfrogramy miały postać całkowicie losową, a korelacja poszczególnych znaków była jak najmniejsza. W związku z tym, wartość klucza powinna być inicjalizowana losowo. Bardzo poważnym błędem w formowaniu klucza jest użycie wbudowanego generatora liczb losowych bez upewnienia się, że jest on przystosowany do zastosowań kryptograficznych</w:t>
+      </w:r>
+      <w:r>
+        <w:t xml:space="preserve">. Wyróżniamy generatory RNG (ang. </w:t>
+      </w:r>
+      <w:proofErr w:type="spellStart"/>
+      <w:r>
+        <w:rPr>
+          <w:i/>
+        </w:rPr>
+        <w:t>Random</w:t>
+      </w:r>
+      <w:proofErr w:type="spellEnd"/>
+      <w:r>
+        <w:rPr>
+          <w:i/>
+        </w:rPr>
+        <w:t xml:space="preserve"> </w:t>
+      </w:r>
+      <w:proofErr w:type="spellStart"/>
+      <w:r>
+        <w:rPr>
+          <w:i/>
+        </w:rPr>
+        <w:t>Number</w:t>
+      </w:r>
+      <w:proofErr w:type="spellEnd"/>
+      <w:r>
+        <w:rPr>
+          <w:i/>
+        </w:rPr>
+        <w:t xml:space="preserve"> Generator, </w:t>
+      </w:r>
+      <w:r>
+        <w:t xml:space="preserve">generator liczb losowych), który korzystając z danych wejściowych (pomiar temperatury, częstotliwość kliknięć myszką itp.) generuje losowe liczby. Jest on przystosowany kryptograficznie, jako że trudno przewidzieć liczbę przezeń wygenerowaną, aczkolwiek jest to proces stosunkowo wolny oraz podatny na manipulację (poprzez wymuszanie pewnych zachowań czujników). Drugim rodzajem generatorów są generatory PRNG (ang. </w:t>
+      </w:r>
+      <w:r>
+        <w:rPr>
+          <w:i/>
+        </w:rPr>
+        <w:t xml:space="preserve">Pseudo </w:t>
+      </w:r>
+      <w:proofErr w:type="spellStart"/>
+      <w:r>
+        <w:rPr>
+          <w:i/>
+        </w:rPr>
+        <w:t>Random</w:t>
+      </w:r>
+      <w:proofErr w:type="spellEnd"/>
+      <w:r>
+        <w:rPr>
+          <w:i/>
+        </w:rPr>
+        <w:t xml:space="preserve"> </w:t>
+      </w:r>
+      <w:proofErr w:type="spellStart"/>
+      <w:r>
+        <w:rPr>
+          <w:i/>
+        </w:rPr>
+        <w:t>Number</w:t>
+      </w:r>
+      <w:proofErr w:type="spellEnd"/>
+      <w:r>
+        <w:rPr>
+          <w:i/>
+        </w:rPr>
+        <w:t xml:space="preserve"> Generator</w:t>
+      </w:r>
+      <w:r>
+        <w:t xml:space="preserve">, generator liczb pseudolosowych). Szczególnie ten typ generatorów może być podatny na atak poprzez nieprzystosowanie do zadań kryptograficznych, albowiem korzysta on z tzw. ziarna. Znając wartość ziarna (w generatorach niekryptograficznych) możliwym jest przewidzenie ciągu wygenerowanych liczb, co ewidentnie pozbawia algorytm szyfrujący jakiegokolwiek bezpieczeństwa. Należy więc się upewnić, że używa się właściwego generatora </w:t>
+      </w:r>
+      <w:r>
+        <w:fldChar w:fldCharType="begin"/>
+      </w:r>
+      <w:r>
+        <w:instrText xml:space="preserve"> REF _Ref3928001 \r \h </w:instrText>
+      </w:r>
+      <w:r>
+        <w:fldChar w:fldCharType="separate"/>
+      </w:r>
+      <w:r>
+        <w:t>[1]</w:t>
+      </w:r>
+      <w:r>
+        <w:fldChar w:fldCharType="end"/>
+      </w:r>
+      <w:r>
+        <w:t>.</w:t>
+      </w:r>
+      <w:bookmarkStart w:id="3" w:name="_GoBack"/>
+      <w:bookmarkEnd w:id="3"/>
+    </w:p>
+    <w:p>
+      <w:pPr>
+        <w:pStyle w:val="Tekstgwny"/>
+      </w:pPr>
     </w:p>
     <w:p>
       <w:pPr>
@@ -2026,11 +2894,11 @@
           <w:numId w:val="5"/>
         </w:numPr>
       </w:pPr>
-      <w:bookmarkStart w:id="3" w:name="_Toc3065909"/>
+      <w:bookmarkStart w:id="4" w:name="_Toc3819485"/>
       <w:r>
         <w:t>DES</w:t>
       </w:r>
-      <w:bookmarkEnd w:id="3"/>
+      <w:bookmarkEnd w:id="4"/>
     </w:p>
     <w:p>
       <w:pPr>
@@ -2040,11 +2908,11 @@
           <w:numId w:val="5"/>
         </w:numPr>
       </w:pPr>
-      <w:bookmarkStart w:id="4" w:name="_Toc3065910"/>
+      <w:bookmarkStart w:id="5" w:name="_Toc3819486"/>
       <w:r>
         <w:t>AES</w:t>
       </w:r>
-      <w:bookmarkEnd w:id="4"/>
+      <w:bookmarkEnd w:id="5"/>
     </w:p>
     <w:p>
       <w:pPr>
@@ -2054,11 +2922,11 @@
           <w:numId w:val="5"/>
         </w:numPr>
       </w:pPr>
-      <w:bookmarkStart w:id="5" w:name="_Toc3065911"/>
+      <w:bookmarkStart w:id="6" w:name="_Toc3819487"/>
       <w:r>
         <w:t>RC6</w:t>
       </w:r>
-      <w:bookmarkEnd w:id="5"/>
+      <w:bookmarkEnd w:id="6"/>
     </w:p>
     <w:p>
       <w:pPr>
@@ -2068,11 +2936,11 @@
           <w:numId w:val="5"/>
         </w:numPr>
       </w:pPr>
-      <w:bookmarkStart w:id="6" w:name="_Toc3065912"/>
+      <w:bookmarkStart w:id="7" w:name="_Toc3819488"/>
       <w:r>
         <w:t>Opis zaimplementowanego programu</w:t>
       </w:r>
-      <w:bookmarkEnd w:id="6"/>
+      <w:bookmarkEnd w:id="7"/>
     </w:p>
     <w:p>
       <w:pPr>
@@ -2082,11 +2950,11 @@
           <w:numId w:val="5"/>
         </w:numPr>
       </w:pPr>
-      <w:bookmarkStart w:id="7" w:name="_Toc3065913"/>
+      <w:bookmarkStart w:id="8" w:name="_Toc3819489"/>
       <w:r>
         <w:t>Przeprowadzone badania</w:t>
       </w:r>
-      <w:bookmarkEnd w:id="7"/>
+      <w:bookmarkEnd w:id="8"/>
     </w:p>
     <w:p/>
     <w:p>
@@ -2097,39 +2965,1626 @@
           <w:numId w:val="5"/>
         </w:numPr>
       </w:pPr>
-      <w:bookmarkStart w:id="8" w:name="_Toc3065914"/>
+      <w:bookmarkStart w:id="9" w:name="_Toc3819490"/>
       <w:r>
         <w:t>Wnioski</w:t>
-      </w:r>
-      <w:bookmarkEnd w:id="8"/>
-    </w:p>
-    <w:p>
-      <w:pPr>
-        <w:pStyle w:val="Nagwek1"/>
-      </w:pPr>
-      <w:bookmarkStart w:id="9" w:name="_Toc3065915"/>
-      <w:r>
-        <w:t>Bibliografia</w:t>
       </w:r>
       <w:bookmarkEnd w:id="9"/>
     </w:p>
     <w:p/>
+    <w:p/>
+    <w:p/>
+    <w:p/>
+    <w:p/>
+    <w:p/>
+    <w:p/>
+    <w:p/>
+    <w:p/>
+    <w:p/>
+    <w:p/>
+    <w:p/>
+    <w:p/>
+    <w:p/>
+    <w:p/>
+    <w:p/>
+    <w:p/>
+    <w:p/>
+    <w:p/>
     <w:p>
       <w:pPr>
+        <w:pStyle w:val="Nagwek1"/>
+      </w:pPr>
+      <w:bookmarkStart w:id="10" w:name="_Toc3819491"/>
+      <w:r>
+        <w:t>Literatura</w:t>
+      </w:r>
+      <w:bookmarkEnd w:id="10"/>
+    </w:p>
+    <w:p/>
+    <w:p>
+      <w:pPr>
+        <w:pStyle w:val="Tekstgwny"/>
+        <w:numPr>
+          <w:ilvl w:val="0"/>
+          <w:numId w:val="41"/>
+        </w:numPr>
         <w:rPr>
           <w:rStyle w:val="citation"/>
         </w:rPr>
       </w:pPr>
+      <w:bookmarkStart w:id="11" w:name="_Ref3928001"/>
+      <w:proofErr w:type="spellStart"/>
       <w:r>
         <w:rPr>
           <w:rStyle w:val="citation"/>
         </w:rPr>
-        <w:t xml:space="preserve">Bruce </w:t>
-      </w:r>
+        <w:t>Aumasson</w:t>
+      </w:r>
+      <w:proofErr w:type="spellEnd"/>
+      <w:r>
+        <w:rPr>
+          <w:rStyle w:val="citation"/>
+        </w:rPr>
+        <w:t xml:space="preserve"> J. P.: </w:t>
+      </w:r>
+      <w:r>
+        <w:rPr>
+          <w:rStyle w:val="citation"/>
+          <w:i/>
+        </w:rPr>
+        <w:t>Nowoczesna kryptografia. Praktyczne wprowadzenie do szyfrowania.</w:t>
+      </w:r>
+      <w:r>
+        <w:rPr>
+          <w:rStyle w:val="citation"/>
+          <w:i/>
+        </w:rPr>
+        <w:br/>
+      </w:r>
+      <w:r>
+        <w:rPr>
+          <w:rStyle w:val="citation"/>
+        </w:rPr>
+        <w:t xml:space="preserve">Warszawa: Wydawnictwo Naukowe PWN SA, 2018, s. 1-59. </w:t>
+      </w:r>
+      <w:r>
+        <w:rPr>
+          <w:rStyle w:val="citation"/>
+          <w:u w:val="single"/>
+        </w:rPr>
+        <w:t>ISBN 978-83-01-19900-5</w:t>
+      </w:r>
+      <w:r>
+        <w:rPr>
+          <w:rStyle w:val="citation"/>
+        </w:rPr>
+        <w:t>.</w:t>
+      </w:r>
+      <w:bookmarkEnd w:id="11"/>
+    </w:p>
+    <w:p>
+      <w:pPr>
+        <w:pStyle w:val="Tekstgwny"/>
+        <w:numPr>
+          <w:ilvl w:val="0"/>
+          <w:numId w:val="41"/>
+        </w:numPr>
+      </w:pPr>
       <w:proofErr w:type="spellStart"/>
       <w:r>
+        <w:t>Bhat</w:t>
+      </w:r>
+      <w:proofErr w:type="spellEnd"/>
+      <w:r>
+        <w:t xml:space="preserve"> B., Ali A. W., Gupta A.: </w:t>
+      </w:r>
+      <w:r>
+        <w:rPr>
+          <w:i/>
+        </w:rPr>
+        <w:t xml:space="preserve">DES and AES performance </w:t>
+      </w:r>
+      <w:proofErr w:type="spellStart"/>
+      <w:r>
+        <w:rPr>
+          <w:i/>
+        </w:rPr>
+        <w:t>evaluation</w:t>
+      </w:r>
+      <w:proofErr w:type="spellEnd"/>
+      <w:r>
+        <w:rPr>
+          <w:i/>
+        </w:rPr>
+        <w:t>.</w:t>
+      </w:r>
+      <w:r>
+        <w:rPr>
+          <w:rStyle w:val="Uwydatnienie"/>
+        </w:rPr>
+        <w:br/>
+      </w:r>
+      <w:proofErr w:type="spellStart"/>
+      <w:r>
+        <w:rPr>
+          <w:rStyle w:val="Uwydatnienie"/>
+          <w:i w:val="0"/>
+        </w:rPr>
+        <w:t>Noida</w:t>
+      </w:r>
+      <w:proofErr w:type="spellEnd"/>
+      <w:r>
+        <w:rPr>
+          <w:rStyle w:val="Uwydatnienie"/>
+          <w:i w:val="0"/>
+        </w:rPr>
+        <w:t xml:space="preserve">: International Conference on Computing, </w:t>
+      </w:r>
+      <w:proofErr w:type="spellStart"/>
+      <w:r>
+        <w:rPr>
+          <w:rStyle w:val="Uwydatnienie"/>
+          <w:i w:val="0"/>
+        </w:rPr>
+        <w:t>Communication</w:t>
+      </w:r>
+      <w:proofErr w:type="spellEnd"/>
+      <w:r>
+        <w:rPr>
+          <w:rStyle w:val="Uwydatnienie"/>
+          <w:i w:val="0"/>
+        </w:rPr>
+        <w:t xml:space="preserve"> &amp; Automation</w:t>
+      </w:r>
+      <w:r>
+        <w:t>, 2015, s. 887-890.</w:t>
+      </w:r>
+      <w:r>
+        <w:br/>
+      </w:r>
+      <w:r>
+        <w:rPr>
+          <w:u w:val="single"/>
+        </w:rPr>
+        <w:t>doi: 10.1109/CCAA.2015.7148500</w:t>
+      </w:r>
+    </w:p>
+    <w:p>
+      <w:pPr>
+        <w:pStyle w:val="Tekstgwny"/>
+        <w:numPr>
+          <w:ilvl w:val="0"/>
+          <w:numId w:val="41"/>
+        </w:numPr>
+        <w:rPr>
+          <w:i/>
+          <w:szCs w:val="24"/>
+          <w:u w:val="single"/>
+        </w:rPr>
+      </w:pPr>
+      <w:bookmarkStart w:id="12" w:name="_Ref3928084"/>
+      <w:r>
+        <w:t xml:space="preserve">Cheng H., </w:t>
+      </w:r>
+      <w:proofErr w:type="spellStart"/>
+      <w:r>
+        <w:t>Ding</w:t>
+      </w:r>
+      <w:proofErr w:type="spellEnd"/>
+      <w:r>
+        <w:t xml:space="preserve"> Q.: </w:t>
+      </w:r>
+      <w:proofErr w:type="spellStart"/>
+      <w:r>
+        <w:rPr>
+          <w:i/>
+        </w:rPr>
+        <w:t>Overview</w:t>
+      </w:r>
+      <w:proofErr w:type="spellEnd"/>
+      <w:r>
+        <w:rPr>
+          <w:i/>
+        </w:rPr>
+        <w:t xml:space="preserve"> of the Block </w:t>
+      </w:r>
+      <w:proofErr w:type="spellStart"/>
+      <w:r>
+        <w:rPr>
+          <w:i/>
+        </w:rPr>
+        <w:t>Cipher</w:t>
+      </w:r>
+      <w:proofErr w:type="spellEnd"/>
+      <w:r>
+        <w:t xml:space="preserve">. </w:t>
+      </w:r>
+      <w:r>
+        <w:br/>
+        <w:t xml:space="preserve">Harbin: </w:t>
+      </w:r>
+      <w:r>
+        <w:rPr>
+          <w:rStyle w:val="Uwydatnienie"/>
+          <w:i w:val="0"/>
+        </w:rPr>
+        <w:t xml:space="preserve">2012 Second International Conference on Instrumentation, </w:t>
+      </w:r>
+      <w:proofErr w:type="spellStart"/>
+      <w:r>
+        <w:rPr>
+          <w:rStyle w:val="Uwydatnienie"/>
+          <w:i w:val="0"/>
+        </w:rPr>
+        <w:t>Measurement</w:t>
+      </w:r>
+      <w:proofErr w:type="spellEnd"/>
+      <w:r>
+        <w:rPr>
+          <w:rStyle w:val="Uwydatnienie"/>
+          <w:i w:val="0"/>
+        </w:rPr>
+        <w:t xml:space="preserve">, </w:t>
+      </w:r>
+      <w:proofErr w:type="spellStart"/>
+      <w:r>
+        <w:rPr>
+          <w:rStyle w:val="Uwydatnienie"/>
+          <w:i w:val="0"/>
+        </w:rPr>
+        <w:t>Computer</w:t>
+      </w:r>
+      <w:proofErr w:type="spellEnd"/>
+      <w:r>
+        <w:rPr>
+          <w:rStyle w:val="Uwydatnienie"/>
+          <w:i w:val="0"/>
+        </w:rPr>
+        <w:t xml:space="preserve">, </w:t>
+      </w:r>
+      <w:proofErr w:type="spellStart"/>
+      <w:r>
+        <w:rPr>
+          <w:rStyle w:val="Uwydatnienie"/>
+          <w:i w:val="0"/>
+        </w:rPr>
+        <w:t>Communication</w:t>
+      </w:r>
+      <w:proofErr w:type="spellEnd"/>
+      <w:r>
+        <w:rPr>
+          <w:rStyle w:val="Uwydatnienie"/>
+          <w:i w:val="0"/>
+        </w:rPr>
+        <w:t xml:space="preserve"> and Contr</w:t>
+      </w:r>
+      <w:r>
+        <w:rPr>
+          <w:rStyle w:val="Uwydatnienie"/>
+        </w:rPr>
+        <w:t>ol</w:t>
+      </w:r>
+      <w:r>
+        <w:t xml:space="preserve">, 2012, s. 1628-1631. </w:t>
+      </w:r>
+      <w:r>
+        <w:rPr>
+          <w:i/>
+          <w:u w:val="single"/>
+        </w:rPr>
+        <w:t xml:space="preserve">doi: </w:t>
+      </w:r>
+      <w:r>
+        <w:rPr>
+          <w:i/>
+          <w:szCs w:val="24"/>
+          <w:u w:val="single"/>
+        </w:rPr>
+        <w:t>10.1109/IMCCC.2012.379</w:t>
+      </w:r>
+      <w:bookmarkEnd w:id="12"/>
+    </w:p>
+    <w:p>
+      <w:pPr>
+        <w:pStyle w:val="Akapitzlist"/>
+        <w:numPr>
+          <w:ilvl w:val="0"/>
+          <w:numId w:val="41"/>
+        </w:numPr>
+        <w:jc w:val="both"/>
         <w:rPr>
           <w:rStyle w:val="citation"/>
+          <w:sz w:val="24"/>
+          <w:szCs w:val="24"/>
+          <w:u w:val="single"/>
+        </w:rPr>
+      </w:pPr>
+      <w:proofErr w:type="spellStart"/>
+      <w:r>
+        <w:rPr>
+          <w:sz w:val="24"/>
+          <w:szCs w:val="24"/>
+        </w:rPr>
+        <w:t>Floissac</w:t>
+      </w:r>
+      <w:proofErr w:type="spellEnd"/>
+      <w:r>
+        <w:rPr>
+          <w:sz w:val="24"/>
+          <w:szCs w:val="24"/>
+        </w:rPr>
+        <w:t xml:space="preserve"> N., </w:t>
+      </w:r>
+      <w:proofErr w:type="spellStart"/>
+      <w:r>
+        <w:rPr>
+          <w:sz w:val="24"/>
+          <w:szCs w:val="24"/>
+        </w:rPr>
+        <w:t>L'Hyver</w:t>
+      </w:r>
+      <w:proofErr w:type="spellEnd"/>
+      <w:r>
+        <w:rPr>
+          <w:sz w:val="24"/>
+          <w:szCs w:val="24"/>
+        </w:rPr>
+        <w:t xml:space="preserve"> Y.: </w:t>
+      </w:r>
+      <w:r>
+        <w:rPr>
+          <w:i/>
+          <w:sz w:val="24"/>
+          <w:szCs w:val="24"/>
+        </w:rPr>
+        <w:t xml:space="preserve">From AES-128 to AES-192 and AES-256, How to </w:t>
+      </w:r>
+      <w:proofErr w:type="spellStart"/>
+      <w:r>
+        <w:rPr>
+          <w:i/>
+          <w:sz w:val="24"/>
+          <w:szCs w:val="24"/>
+        </w:rPr>
+        <w:t>Adapt</w:t>
+      </w:r>
+      <w:proofErr w:type="spellEnd"/>
+      <w:r>
+        <w:rPr>
+          <w:i/>
+          <w:sz w:val="24"/>
+          <w:szCs w:val="24"/>
+        </w:rPr>
+        <w:t xml:space="preserve"> </w:t>
+      </w:r>
+      <w:proofErr w:type="spellStart"/>
+      <w:r>
+        <w:rPr>
+          <w:i/>
+          <w:sz w:val="24"/>
+          <w:szCs w:val="24"/>
+        </w:rPr>
+        <w:t>Differential</w:t>
+      </w:r>
+      <w:proofErr w:type="spellEnd"/>
+      <w:r>
+        <w:rPr>
+          <w:i/>
+          <w:sz w:val="24"/>
+          <w:szCs w:val="24"/>
+        </w:rPr>
+        <w:t xml:space="preserve"> </w:t>
+      </w:r>
+      <w:proofErr w:type="spellStart"/>
+      <w:r>
+        <w:rPr>
+          <w:i/>
+          <w:sz w:val="24"/>
+          <w:szCs w:val="24"/>
+        </w:rPr>
+        <w:t>Fault</w:t>
+      </w:r>
+      <w:proofErr w:type="spellEnd"/>
+      <w:r>
+        <w:rPr>
+          <w:i/>
+          <w:sz w:val="24"/>
+          <w:szCs w:val="24"/>
+        </w:rPr>
+        <w:t xml:space="preserve"> Analysis </w:t>
+      </w:r>
+      <w:proofErr w:type="spellStart"/>
+      <w:r>
+        <w:rPr>
+          <w:i/>
+          <w:sz w:val="24"/>
+          <w:szCs w:val="24"/>
+        </w:rPr>
+        <w:t>Attacks</w:t>
+      </w:r>
+      <w:proofErr w:type="spellEnd"/>
+      <w:r>
+        <w:rPr>
+          <w:i/>
+          <w:sz w:val="24"/>
+          <w:szCs w:val="24"/>
+        </w:rPr>
+        <w:t xml:space="preserve"> on </w:t>
+      </w:r>
+      <w:proofErr w:type="spellStart"/>
+      <w:r>
+        <w:rPr>
+          <w:i/>
+          <w:sz w:val="24"/>
+          <w:szCs w:val="24"/>
+        </w:rPr>
+        <w:t>Key</w:t>
+      </w:r>
+      <w:proofErr w:type="spellEnd"/>
+      <w:r>
+        <w:rPr>
+          <w:i/>
+          <w:sz w:val="24"/>
+          <w:szCs w:val="24"/>
+        </w:rPr>
+        <w:t xml:space="preserve"> Expansion </w:t>
+      </w:r>
+      <w:r>
+        <w:rPr>
+          <w:i/>
+          <w:sz w:val="24"/>
+          <w:szCs w:val="24"/>
+        </w:rPr>
+        <w:br/>
+      </w:r>
+      <w:r>
+        <w:rPr>
+          <w:i/>
+          <w:sz w:val="24"/>
+          <w:szCs w:val="24"/>
+        </w:rPr>
+        <w:lastRenderedPageBreak/>
+        <w:t xml:space="preserve">Nara: </w:t>
+      </w:r>
+      <w:r>
+        <w:rPr>
+          <w:rStyle w:val="Uwydatnienie"/>
+          <w:i w:val="0"/>
+          <w:sz w:val="24"/>
+          <w:szCs w:val="24"/>
+        </w:rPr>
+        <w:t>2011</w:t>
+      </w:r>
+      <w:r>
+        <w:rPr>
+          <w:rStyle w:val="Uwydatnienie"/>
+          <w:sz w:val="24"/>
+          <w:szCs w:val="24"/>
+        </w:rPr>
+        <w:t xml:space="preserve"> </w:t>
+      </w:r>
+      <w:r>
+        <w:rPr>
+          <w:rStyle w:val="Uwydatnienie"/>
+          <w:i w:val="0"/>
+          <w:sz w:val="24"/>
+          <w:szCs w:val="24"/>
+        </w:rPr>
+        <w:t xml:space="preserve">Workshop on </w:t>
+      </w:r>
+      <w:proofErr w:type="spellStart"/>
+      <w:r>
+        <w:rPr>
+          <w:rStyle w:val="Uwydatnienie"/>
+          <w:i w:val="0"/>
+          <w:sz w:val="24"/>
+          <w:szCs w:val="24"/>
+        </w:rPr>
+        <w:t>Fault</w:t>
+      </w:r>
+      <w:proofErr w:type="spellEnd"/>
+      <w:r>
+        <w:rPr>
+          <w:rStyle w:val="Uwydatnienie"/>
+          <w:i w:val="0"/>
+          <w:sz w:val="24"/>
+          <w:szCs w:val="24"/>
+        </w:rPr>
+        <w:t xml:space="preserve"> </w:t>
+      </w:r>
+      <w:proofErr w:type="spellStart"/>
+      <w:r>
+        <w:rPr>
+          <w:rStyle w:val="Uwydatnienie"/>
+          <w:i w:val="0"/>
+          <w:sz w:val="24"/>
+          <w:szCs w:val="24"/>
+        </w:rPr>
+        <w:t>Diagnosis</w:t>
+      </w:r>
+      <w:proofErr w:type="spellEnd"/>
+      <w:r>
+        <w:rPr>
+          <w:rStyle w:val="Uwydatnienie"/>
+          <w:i w:val="0"/>
+          <w:sz w:val="24"/>
+          <w:szCs w:val="24"/>
+        </w:rPr>
+        <w:t xml:space="preserve"> and </w:t>
+      </w:r>
+      <w:proofErr w:type="spellStart"/>
+      <w:r>
+        <w:rPr>
+          <w:rStyle w:val="Uwydatnienie"/>
+          <w:i w:val="0"/>
+          <w:sz w:val="24"/>
+          <w:szCs w:val="24"/>
+        </w:rPr>
+        <w:t>Tolerance</w:t>
+      </w:r>
+      <w:proofErr w:type="spellEnd"/>
+      <w:r>
+        <w:rPr>
+          <w:rStyle w:val="Uwydatnienie"/>
+          <w:i w:val="0"/>
+          <w:sz w:val="24"/>
+          <w:szCs w:val="24"/>
+        </w:rPr>
+        <w:t xml:space="preserve"> in </w:t>
+      </w:r>
+      <w:proofErr w:type="spellStart"/>
+      <w:r>
+        <w:rPr>
+          <w:rStyle w:val="Uwydatnienie"/>
+          <w:i w:val="0"/>
+          <w:sz w:val="24"/>
+          <w:szCs w:val="24"/>
+        </w:rPr>
+        <w:t>Cryptography</w:t>
+      </w:r>
+      <w:proofErr w:type="spellEnd"/>
+      <w:r>
+        <w:rPr>
+          <w:sz w:val="24"/>
+          <w:szCs w:val="24"/>
+        </w:rPr>
+        <w:t>, 2011, s. 43-53.</w:t>
+      </w:r>
+      <w:r>
+        <w:rPr>
+          <w:sz w:val="24"/>
+          <w:szCs w:val="24"/>
+        </w:rPr>
+        <w:br/>
+      </w:r>
+      <w:r>
+        <w:rPr>
+          <w:sz w:val="24"/>
+          <w:szCs w:val="24"/>
+          <w:u w:val="single"/>
+        </w:rPr>
+        <w:t>doi: 10.1109/FDTC.2011.15</w:t>
+      </w:r>
+    </w:p>
+    <w:p>
+      <w:pPr>
+        <w:pStyle w:val="Tekstgwny"/>
+        <w:numPr>
+          <w:ilvl w:val="0"/>
+          <w:numId w:val="41"/>
+        </w:numPr>
+        <w:rPr>
+          <w:rStyle w:val="citation"/>
+        </w:rPr>
+      </w:pPr>
+      <w:proofErr w:type="spellStart"/>
+      <w:r>
+        <w:rPr>
+          <w:rStyle w:val="citation"/>
+        </w:rPr>
+        <w:t>Kalaiselvi</w:t>
+      </w:r>
+      <w:proofErr w:type="spellEnd"/>
+      <w:r>
+        <w:rPr>
+          <w:rStyle w:val="citation"/>
+        </w:rPr>
+        <w:t xml:space="preserve"> K., Kumar A.: </w:t>
+      </w:r>
+      <w:proofErr w:type="spellStart"/>
+      <w:r>
+        <w:rPr>
+          <w:rStyle w:val="citation"/>
+          <w:i/>
+        </w:rPr>
+        <w:t>Enhanced</w:t>
+      </w:r>
+      <w:proofErr w:type="spellEnd"/>
+      <w:r>
+        <w:rPr>
+          <w:rStyle w:val="citation"/>
+          <w:i/>
+        </w:rPr>
+        <w:t xml:space="preserve"> AES </w:t>
+      </w:r>
+      <w:proofErr w:type="spellStart"/>
+      <w:r>
+        <w:rPr>
+          <w:rStyle w:val="citation"/>
+          <w:i/>
+        </w:rPr>
+        <w:t>cryptosystem</w:t>
+      </w:r>
+      <w:proofErr w:type="spellEnd"/>
+      <w:r>
+        <w:rPr>
+          <w:rStyle w:val="citation"/>
+          <w:i/>
+        </w:rPr>
+        <w:t xml:space="preserve"> by </w:t>
+      </w:r>
+      <w:proofErr w:type="spellStart"/>
+      <w:r>
+        <w:rPr>
+          <w:rStyle w:val="citation"/>
+          <w:i/>
+        </w:rPr>
+        <w:t>using</w:t>
+      </w:r>
+      <w:proofErr w:type="spellEnd"/>
+      <w:r>
+        <w:rPr>
+          <w:rStyle w:val="citation"/>
+          <w:i/>
+        </w:rPr>
+        <w:t xml:space="preserve"> </w:t>
+      </w:r>
+      <w:proofErr w:type="spellStart"/>
+      <w:r>
+        <w:rPr>
+          <w:rStyle w:val="citation"/>
+          <w:i/>
+        </w:rPr>
+        <w:t>genetic</w:t>
+      </w:r>
+      <w:proofErr w:type="spellEnd"/>
+      <w:r>
+        <w:rPr>
+          <w:rStyle w:val="citation"/>
+          <w:i/>
+        </w:rPr>
+        <w:t xml:space="preserve"> </w:t>
+      </w:r>
+      <w:proofErr w:type="spellStart"/>
+      <w:r>
+        <w:rPr>
+          <w:rStyle w:val="citation"/>
+          <w:i/>
+        </w:rPr>
+        <w:t>algorithm</w:t>
+      </w:r>
+      <w:proofErr w:type="spellEnd"/>
+      <w:r>
+        <w:rPr>
+          <w:rStyle w:val="citation"/>
+          <w:i/>
+        </w:rPr>
+        <w:t xml:space="preserve"> and </w:t>
+      </w:r>
+      <w:proofErr w:type="spellStart"/>
+      <w:r>
+        <w:rPr>
+          <w:rStyle w:val="citation"/>
+          <w:i/>
+        </w:rPr>
+        <w:t>neural</w:t>
+      </w:r>
+      <w:proofErr w:type="spellEnd"/>
+      <w:r>
+        <w:rPr>
+          <w:rStyle w:val="citation"/>
+          <w:i/>
+        </w:rPr>
+        <w:t xml:space="preserve"> network in S</w:t>
+      </w:r>
+      <w:r>
+        <w:rPr>
+          <w:rStyle w:val="citation"/>
+          <w:i/>
+        </w:rPr>
+        <w:noBreakHyphen/>
+      </w:r>
+      <w:proofErr w:type="spellStart"/>
+      <w:r>
+        <w:rPr>
+          <w:rStyle w:val="citation"/>
+          <w:i/>
+        </w:rPr>
+        <w:t>box</w:t>
+      </w:r>
+      <w:proofErr w:type="spellEnd"/>
+      <w:r>
+        <w:rPr>
+          <w:rStyle w:val="citation"/>
+        </w:rPr>
+        <w:t>.</w:t>
+      </w:r>
+      <w:r>
+        <w:rPr>
+          <w:rStyle w:val="citation"/>
+        </w:rPr>
+        <w:br/>
+      </w:r>
+      <w:proofErr w:type="spellStart"/>
+      <w:r>
+        <w:rPr>
+          <w:rStyle w:val="citation"/>
+        </w:rPr>
+        <w:t>Banglore</w:t>
+      </w:r>
+      <w:proofErr w:type="spellEnd"/>
+      <w:r>
+        <w:rPr>
+          <w:rStyle w:val="citation"/>
+        </w:rPr>
+        <w:t xml:space="preserve">: 2016 IEEE International Conference on </w:t>
+      </w:r>
+      <w:proofErr w:type="spellStart"/>
+      <w:r>
+        <w:rPr>
+          <w:rStyle w:val="citation"/>
+        </w:rPr>
+        <w:t>Current</w:t>
+      </w:r>
+      <w:proofErr w:type="spellEnd"/>
+      <w:r>
+        <w:rPr>
+          <w:rStyle w:val="citation"/>
+        </w:rPr>
+        <w:t xml:space="preserve"> </w:t>
+      </w:r>
+      <w:proofErr w:type="spellStart"/>
+      <w:r>
+        <w:rPr>
+          <w:rStyle w:val="citation"/>
+        </w:rPr>
+        <w:t>Trends</w:t>
+      </w:r>
+      <w:proofErr w:type="spellEnd"/>
+      <w:r>
+        <w:rPr>
+          <w:rStyle w:val="citation"/>
+        </w:rPr>
+        <w:t xml:space="preserve"> in Advanced Computing (ICCTAC), 2006, s. 1-6. </w:t>
+      </w:r>
+      <w:r>
+        <w:rPr>
+          <w:rStyle w:val="citation"/>
+          <w:u w:val="single"/>
+        </w:rPr>
+        <w:t>doi: 10.1109/ICCTAC.2016.7567340</w:t>
+      </w:r>
+    </w:p>
+    <w:p>
+      <w:pPr>
+        <w:pStyle w:val="Tekstgwny"/>
+        <w:numPr>
+          <w:ilvl w:val="0"/>
+          <w:numId w:val="41"/>
+        </w:numPr>
+      </w:pPr>
+      <w:proofErr w:type="spellStart"/>
+      <w:r>
+        <w:t>Liu</w:t>
+      </w:r>
+      <w:proofErr w:type="spellEnd"/>
+      <w:r>
+        <w:t xml:space="preserve"> N., et al.: </w:t>
+      </w:r>
+      <w:proofErr w:type="spellStart"/>
+      <w:r>
+        <w:rPr>
+          <w:i/>
+        </w:rPr>
+        <w:t>Cryptographic</w:t>
+      </w:r>
+      <w:proofErr w:type="spellEnd"/>
+      <w:r>
+        <w:rPr>
+          <w:i/>
+        </w:rPr>
+        <w:t xml:space="preserve"> performance for </w:t>
+      </w:r>
+      <w:proofErr w:type="spellStart"/>
+      <w:r>
+        <w:rPr>
+          <w:i/>
+        </w:rPr>
+        <w:t>Rijndael</w:t>
+      </w:r>
+      <w:proofErr w:type="spellEnd"/>
+      <w:r>
+        <w:rPr>
+          <w:i/>
+        </w:rPr>
+        <w:t xml:space="preserve"> and RC6 </w:t>
+      </w:r>
+      <w:proofErr w:type="spellStart"/>
+      <w:r>
+        <w:rPr>
+          <w:i/>
+        </w:rPr>
+        <w:t>block</w:t>
+      </w:r>
+      <w:proofErr w:type="spellEnd"/>
+      <w:r>
+        <w:rPr>
+          <w:i/>
+        </w:rPr>
+        <w:t xml:space="preserve"> </w:t>
+      </w:r>
+      <w:proofErr w:type="spellStart"/>
+      <w:r>
+        <w:rPr>
+          <w:i/>
+        </w:rPr>
+        <w:t>ciphers</w:t>
+      </w:r>
+      <w:proofErr w:type="spellEnd"/>
+      <w:r>
+        <w:t xml:space="preserve">. </w:t>
+      </w:r>
+      <w:r>
+        <w:br/>
+        <w:t xml:space="preserve">Xiamen: </w:t>
+      </w:r>
+      <w:r>
+        <w:rPr>
+          <w:rStyle w:val="Uwydatnienie"/>
+          <w:i w:val="0"/>
+        </w:rPr>
+        <w:t>2017 11th</w:t>
+      </w:r>
+      <w:r>
+        <w:rPr>
+          <w:rStyle w:val="Uwydatnienie"/>
+        </w:rPr>
+        <w:t xml:space="preserve"> </w:t>
+      </w:r>
+      <w:r>
+        <w:rPr>
+          <w:rStyle w:val="Uwydatnienie"/>
+          <w:i w:val="0"/>
+        </w:rPr>
+        <w:t xml:space="preserve">IEEE International Conference on </w:t>
+      </w:r>
+      <w:proofErr w:type="spellStart"/>
+      <w:r>
+        <w:rPr>
+          <w:rStyle w:val="Uwydatnienie"/>
+          <w:i w:val="0"/>
+        </w:rPr>
+        <w:t>Anti-counterfeiting</w:t>
+      </w:r>
+      <w:proofErr w:type="spellEnd"/>
+      <w:r>
+        <w:rPr>
+          <w:rStyle w:val="Uwydatnienie"/>
+          <w:i w:val="0"/>
+        </w:rPr>
+        <w:t xml:space="preserve">, Security, and </w:t>
+      </w:r>
+      <w:proofErr w:type="spellStart"/>
+      <w:r>
+        <w:rPr>
+          <w:rStyle w:val="Uwydatnienie"/>
+          <w:i w:val="0"/>
+        </w:rPr>
+        <w:t>Identification</w:t>
+      </w:r>
+      <w:proofErr w:type="spellEnd"/>
+      <w:r>
+        <w:rPr>
+          <w:rStyle w:val="Uwydatnienie"/>
+          <w:i w:val="0"/>
+        </w:rPr>
+        <w:t xml:space="preserve"> (ASID)</w:t>
+      </w:r>
+      <w:r>
+        <w:rPr>
+          <w:i/>
+        </w:rPr>
+        <w:t>,</w:t>
+      </w:r>
+      <w:r>
+        <w:t xml:space="preserve"> 2017, s. 36-39. </w:t>
+      </w:r>
+      <w:r>
+        <w:rPr>
+          <w:u w:val="single"/>
+        </w:rPr>
+        <w:t>doi: 10.1109/ICASID.2017.8285739</w:t>
+      </w:r>
+    </w:p>
+    <w:p>
+      <w:pPr>
+        <w:pStyle w:val="Akapitzlist"/>
+        <w:numPr>
+          <w:ilvl w:val="0"/>
+          <w:numId w:val="41"/>
+        </w:numPr>
+        <w:jc w:val="both"/>
+        <w:rPr>
+          <w:rStyle w:val="citation"/>
+          <w:i/>
+          <w:iCs/>
+          <w:sz w:val="24"/>
+          <w:u w:val="single"/>
+        </w:rPr>
+      </w:pPr>
+      <w:proofErr w:type="spellStart"/>
+      <w:r>
+        <w:rPr>
+          <w:sz w:val="24"/>
+        </w:rPr>
+        <w:t>Mohamed</w:t>
+      </w:r>
+      <w:proofErr w:type="spellEnd"/>
+      <w:r>
+        <w:rPr>
+          <w:sz w:val="24"/>
+        </w:rPr>
+        <w:t xml:space="preserve"> A. B., </w:t>
+      </w:r>
+      <w:proofErr w:type="spellStart"/>
+      <w:r>
+        <w:rPr>
+          <w:sz w:val="24"/>
+        </w:rPr>
+        <w:t>Zaibi</w:t>
+      </w:r>
+      <w:proofErr w:type="spellEnd"/>
+      <w:r>
+        <w:rPr>
+          <w:sz w:val="24"/>
+        </w:rPr>
+        <w:t xml:space="preserve"> G., </w:t>
+      </w:r>
+      <w:proofErr w:type="spellStart"/>
+      <w:r>
+        <w:rPr>
+          <w:sz w:val="24"/>
+        </w:rPr>
+        <w:t>Kachouri</w:t>
+      </w:r>
+      <w:proofErr w:type="spellEnd"/>
+      <w:r>
+        <w:rPr>
+          <w:sz w:val="24"/>
+        </w:rPr>
+        <w:t xml:space="preserve"> A.: </w:t>
+      </w:r>
+      <w:proofErr w:type="spellStart"/>
+      <w:r>
+        <w:rPr>
+          <w:i/>
+          <w:sz w:val="24"/>
+        </w:rPr>
+        <w:t>Implementation</w:t>
+      </w:r>
+      <w:proofErr w:type="spellEnd"/>
+      <w:r>
+        <w:rPr>
+          <w:i/>
+          <w:sz w:val="24"/>
+        </w:rPr>
+        <w:t xml:space="preserve"> of RC5 and RC6 </w:t>
+      </w:r>
+      <w:proofErr w:type="spellStart"/>
+      <w:r>
+        <w:rPr>
+          <w:i/>
+          <w:sz w:val="24"/>
+        </w:rPr>
+        <w:t>block</w:t>
+      </w:r>
+      <w:proofErr w:type="spellEnd"/>
+      <w:r>
+        <w:rPr>
+          <w:i/>
+          <w:sz w:val="24"/>
+        </w:rPr>
+        <w:t xml:space="preserve"> </w:t>
+      </w:r>
+      <w:proofErr w:type="spellStart"/>
+      <w:r>
+        <w:rPr>
+          <w:i/>
+          <w:sz w:val="24"/>
+        </w:rPr>
+        <w:t>ciphers</w:t>
+      </w:r>
+      <w:proofErr w:type="spellEnd"/>
+      <w:r>
+        <w:rPr>
+          <w:i/>
+          <w:sz w:val="24"/>
+        </w:rPr>
+        <w:t xml:space="preserve"> on </w:t>
+      </w:r>
+      <w:proofErr w:type="spellStart"/>
+      <w:r>
+        <w:rPr>
+          <w:i/>
+          <w:sz w:val="24"/>
+        </w:rPr>
+        <w:t>digital</w:t>
+      </w:r>
+      <w:proofErr w:type="spellEnd"/>
+      <w:r>
+        <w:rPr>
+          <w:i/>
+          <w:sz w:val="24"/>
+        </w:rPr>
+        <w:t> </w:t>
+      </w:r>
+      <w:proofErr w:type="spellStart"/>
+      <w:r>
+        <w:rPr>
+          <w:i/>
+          <w:sz w:val="24"/>
+        </w:rPr>
+        <w:t>images</w:t>
+      </w:r>
+      <w:proofErr w:type="spellEnd"/>
+      <w:r>
+        <w:rPr>
+          <w:i/>
+          <w:sz w:val="24"/>
+        </w:rPr>
+        <w:t>.</w:t>
+      </w:r>
+      <w:r>
+        <w:rPr>
+          <w:i/>
+          <w:sz w:val="24"/>
+        </w:rPr>
+        <w:br/>
+      </w:r>
+      <w:proofErr w:type="spellStart"/>
+      <w:r>
+        <w:rPr>
+          <w:rStyle w:val="Uwydatnienie"/>
+          <w:i w:val="0"/>
+          <w:sz w:val="24"/>
+        </w:rPr>
+        <w:t>Sousse</w:t>
+      </w:r>
+      <w:proofErr w:type="spellEnd"/>
+      <w:r>
+        <w:rPr>
+          <w:rStyle w:val="Uwydatnienie"/>
+          <w:i w:val="0"/>
+          <w:sz w:val="24"/>
+        </w:rPr>
+        <w:t xml:space="preserve">: </w:t>
+      </w:r>
+      <w:proofErr w:type="spellStart"/>
+      <w:r>
+        <w:rPr>
+          <w:rStyle w:val="Uwydatnienie"/>
+          <w:i w:val="0"/>
+          <w:sz w:val="24"/>
+        </w:rPr>
+        <w:t>Eighth</w:t>
+      </w:r>
+      <w:proofErr w:type="spellEnd"/>
+      <w:r>
+        <w:rPr>
+          <w:rStyle w:val="Uwydatnienie"/>
+          <w:i w:val="0"/>
+          <w:sz w:val="24"/>
+        </w:rPr>
+        <w:t xml:space="preserve"> International Multi-Conference on Systems, </w:t>
+      </w:r>
+      <w:proofErr w:type="spellStart"/>
+      <w:r>
+        <w:rPr>
+          <w:rStyle w:val="Uwydatnienie"/>
+          <w:i w:val="0"/>
+          <w:sz w:val="24"/>
+        </w:rPr>
+        <w:t>Signals</w:t>
+      </w:r>
+      <w:proofErr w:type="spellEnd"/>
+      <w:r>
+        <w:rPr>
+          <w:rStyle w:val="Uwydatnienie"/>
+          <w:i w:val="0"/>
+          <w:sz w:val="24"/>
+        </w:rPr>
+        <w:t xml:space="preserve"> &amp; Devices</w:t>
+      </w:r>
+      <w:r>
+        <w:rPr>
+          <w:i/>
+          <w:sz w:val="24"/>
+        </w:rPr>
+        <w:t>,</w:t>
+      </w:r>
+      <w:r>
+        <w:rPr>
+          <w:sz w:val="24"/>
+        </w:rPr>
+        <w:t xml:space="preserve"> 2011, </w:t>
+      </w:r>
+      <w:r>
+        <w:rPr>
+          <w:sz w:val="24"/>
+        </w:rPr>
+        <w:br/>
+      </w:r>
+      <w:r>
+        <w:rPr>
+          <w:sz w:val="24"/>
+        </w:rPr>
+        <w:t>s.</w:t>
+      </w:r>
+      <w:r>
+        <w:rPr>
+          <w:sz w:val="24"/>
+        </w:rPr>
+        <w:t> </w:t>
+      </w:r>
+      <w:r>
+        <w:rPr>
+          <w:sz w:val="24"/>
+        </w:rPr>
+        <w:t>1-6.</w:t>
+      </w:r>
+      <w:r>
+        <w:rPr>
+          <w:sz w:val="24"/>
+        </w:rPr>
+        <w:br/>
+      </w:r>
+      <w:r>
+        <w:rPr>
+          <w:sz w:val="24"/>
+          <w:u w:val="single"/>
+        </w:rPr>
+        <w:t>doi:</w:t>
+      </w:r>
+      <w:r>
+        <w:rPr>
+          <w:sz w:val="24"/>
+          <w:u w:val="single"/>
+        </w:rPr>
+        <w:t> </w:t>
+      </w:r>
+      <w:r>
+        <w:rPr>
+          <w:sz w:val="24"/>
+          <w:u w:val="single"/>
+        </w:rPr>
+        <w:t>10.1109/SSD.2011.5767447</w:t>
+      </w:r>
+    </w:p>
+    <w:p>
+      <w:pPr>
+        <w:pStyle w:val="Tekstgwny"/>
+        <w:numPr>
+          <w:ilvl w:val="0"/>
+          <w:numId w:val="41"/>
+        </w:numPr>
+      </w:pPr>
+      <w:proofErr w:type="spellStart"/>
+      <w:r>
+        <w:t>Noura</w:t>
+      </w:r>
+      <w:proofErr w:type="spellEnd"/>
+      <w:r>
+        <w:t> </w:t>
+      </w:r>
+      <w:r>
+        <w:t>M.</w:t>
+      </w:r>
+      <w:r>
+        <w:t> </w:t>
+      </w:r>
+      <w:r>
+        <w:t>et</w:t>
+      </w:r>
+      <w:r>
+        <w:t> </w:t>
+      </w:r>
+      <w:r>
+        <w:t>al.:</w:t>
+      </w:r>
+      <w:r>
+        <w:t> </w:t>
+      </w:r>
+      <w:r>
+        <w:rPr>
+          <w:i/>
+        </w:rPr>
+        <w:t>S-DES:</w:t>
+      </w:r>
+      <w:r>
+        <w:rPr>
+          <w:i/>
+        </w:rPr>
+        <w:t> </w:t>
+      </w:r>
+      <w:proofErr w:type="spellStart"/>
+      <w:r>
+        <w:rPr>
+          <w:i/>
+        </w:rPr>
+        <w:t>An</w:t>
+      </w:r>
+      <w:proofErr w:type="spellEnd"/>
+      <w:r>
+        <w:rPr>
+          <w:i/>
+        </w:rPr>
+        <w:t> </w:t>
+      </w:r>
+      <w:proofErr w:type="spellStart"/>
+      <w:r>
+        <w:rPr>
+          <w:i/>
+        </w:rPr>
+        <w:t>efficient</w:t>
+      </w:r>
+      <w:proofErr w:type="spellEnd"/>
+      <w:r>
+        <w:rPr>
+          <w:i/>
+        </w:rPr>
+        <w:t> </w:t>
+      </w:r>
+      <w:r>
+        <w:rPr>
+          <w:i/>
+        </w:rPr>
+        <w:t>&amp;</w:t>
+      </w:r>
+      <w:r>
+        <w:rPr>
+          <w:i/>
+        </w:rPr>
+        <w:t> </w:t>
+      </w:r>
+      <w:proofErr w:type="spellStart"/>
+      <w:r>
+        <w:rPr>
+          <w:i/>
+        </w:rPr>
+        <w:t>secure</w:t>
+      </w:r>
+      <w:proofErr w:type="spellEnd"/>
+      <w:r>
+        <w:rPr>
+          <w:i/>
+        </w:rPr>
+        <w:t> </w:t>
+      </w:r>
+      <w:r>
+        <w:rPr>
+          <w:i/>
+        </w:rPr>
+        <w:t>DES</w:t>
+      </w:r>
+      <w:r>
+        <w:rPr>
+          <w:i/>
+        </w:rPr>
+        <w:t> </w:t>
+      </w:r>
+      <w:proofErr w:type="spellStart"/>
+      <w:r>
+        <w:rPr>
+          <w:i/>
+        </w:rPr>
+        <w:t>variant</w:t>
+      </w:r>
+      <w:proofErr w:type="spellEnd"/>
+      <w:r>
+        <w:rPr>
+          <w:i/>
+        </w:rPr>
+        <w:t>.</w:t>
+      </w:r>
+      <w:r>
+        <w:t xml:space="preserve"> </w:t>
+      </w:r>
+      <w:r>
+        <w:br/>
+      </w:r>
+      <w:proofErr w:type="spellStart"/>
+      <w:r>
+        <w:t>Jounieh</w:t>
+      </w:r>
+      <w:proofErr w:type="spellEnd"/>
+      <w:r>
+        <w:t xml:space="preserve">: </w:t>
+      </w:r>
+      <w:r>
+        <w:rPr>
+          <w:rStyle w:val="Uwydatnienie"/>
+          <w:i w:val="0"/>
+        </w:rPr>
+        <w:t xml:space="preserve">2018 IEEE Middle East and </w:t>
+      </w:r>
+      <w:proofErr w:type="spellStart"/>
+      <w:r>
+        <w:rPr>
+          <w:rStyle w:val="Uwydatnienie"/>
+          <w:i w:val="0"/>
+        </w:rPr>
+        <w:t>North</w:t>
+      </w:r>
+      <w:proofErr w:type="spellEnd"/>
+      <w:r>
+        <w:rPr>
+          <w:rStyle w:val="Uwydatnienie"/>
+          <w:i w:val="0"/>
+        </w:rPr>
+        <w:t xml:space="preserve"> </w:t>
+      </w:r>
+      <w:proofErr w:type="spellStart"/>
+      <w:r>
+        <w:rPr>
+          <w:rStyle w:val="Uwydatnienie"/>
+          <w:i w:val="0"/>
+        </w:rPr>
+        <w:t>Africa</w:t>
+      </w:r>
+      <w:proofErr w:type="spellEnd"/>
+      <w:r>
+        <w:rPr>
+          <w:rStyle w:val="Uwydatnienie"/>
+          <w:i w:val="0"/>
+        </w:rPr>
+        <w:t xml:space="preserve"> Communications Conference (MENACOMM)</w:t>
+      </w:r>
+      <w:r>
+        <w:rPr>
+          <w:i/>
+        </w:rPr>
+        <w:t>,</w:t>
+      </w:r>
+      <w:r>
+        <w:t xml:space="preserve"> 2018, s. 1-6. </w:t>
+      </w:r>
+      <w:r>
+        <w:rPr>
+          <w:u w:val="single"/>
+        </w:rPr>
+        <w:t>doi: 10.1109/MENACOMM.2018.8371019</w:t>
+      </w:r>
+    </w:p>
+    <w:p>
+      <w:pPr>
+        <w:pStyle w:val="Tekstgwny"/>
+        <w:numPr>
+          <w:ilvl w:val="0"/>
+          <w:numId w:val="41"/>
+        </w:numPr>
+        <w:rPr>
+          <w:lang w:val="en-GB"/>
+        </w:rPr>
+      </w:pPr>
+      <w:r>
+        <w:t>Sanchez-Avila C., Sanchez-</w:t>
+      </w:r>
+      <w:proofErr w:type="spellStart"/>
+      <w:r>
+        <w:t>Reillol</w:t>
+      </w:r>
+      <w:proofErr w:type="spellEnd"/>
+      <w:r>
+        <w:t xml:space="preserve"> R.: </w:t>
+      </w:r>
+      <w:r>
+        <w:rPr>
+          <w:i/>
+        </w:rPr>
+        <w:t xml:space="preserve">The </w:t>
+      </w:r>
+      <w:proofErr w:type="spellStart"/>
+      <w:r>
+        <w:rPr>
+          <w:i/>
+        </w:rPr>
+        <w:t>Rijndael</w:t>
+      </w:r>
+      <w:proofErr w:type="spellEnd"/>
+      <w:r>
+        <w:rPr>
+          <w:i/>
+        </w:rPr>
+        <w:t xml:space="preserve"> </w:t>
+      </w:r>
+      <w:proofErr w:type="spellStart"/>
+      <w:r>
+        <w:rPr>
+          <w:i/>
+        </w:rPr>
+        <w:t>block</w:t>
+      </w:r>
+      <w:proofErr w:type="spellEnd"/>
+      <w:r>
+        <w:rPr>
+          <w:i/>
+        </w:rPr>
+        <w:t xml:space="preserve"> </w:t>
+      </w:r>
+      <w:proofErr w:type="spellStart"/>
+      <w:r>
+        <w:rPr>
+          <w:i/>
+        </w:rPr>
+        <w:t>cipher</w:t>
+      </w:r>
+      <w:proofErr w:type="spellEnd"/>
+      <w:r>
+        <w:rPr>
+          <w:i/>
+        </w:rPr>
+        <w:t xml:space="preserve"> (AES </w:t>
+      </w:r>
+      <w:proofErr w:type="spellStart"/>
+      <w:r>
+        <w:rPr>
+          <w:i/>
+        </w:rPr>
+        <w:t>proposal</w:t>
+      </w:r>
+      <w:proofErr w:type="spellEnd"/>
+      <w:r>
+        <w:rPr>
+          <w:i/>
+        </w:rPr>
+        <w:t xml:space="preserve">): a </w:t>
+      </w:r>
+      <w:proofErr w:type="spellStart"/>
+      <w:r>
+        <w:rPr>
+          <w:i/>
+        </w:rPr>
+        <w:t>comparison</w:t>
+      </w:r>
+      <w:proofErr w:type="spellEnd"/>
+      <w:r>
+        <w:rPr>
+          <w:i/>
+        </w:rPr>
+        <w:t> </w:t>
+      </w:r>
+      <w:r>
+        <w:rPr>
+          <w:i/>
+        </w:rPr>
+        <w:t>with</w:t>
+      </w:r>
+      <w:r>
+        <w:rPr>
+          <w:i/>
+        </w:rPr>
+        <w:t> </w:t>
+      </w:r>
+      <w:r>
+        <w:rPr>
+          <w:i/>
+        </w:rPr>
+        <w:t>DES.</w:t>
+      </w:r>
+      <w:r>
+        <w:rPr>
+          <w:i/>
+        </w:rPr>
+        <w:br/>
+      </w:r>
+      <w:r>
+        <w:rPr>
+          <w:rStyle w:val="Uwydatnienie"/>
+        </w:rPr>
+        <w:t xml:space="preserve">Londyn: </w:t>
+      </w:r>
+      <w:proofErr w:type="spellStart"/>
+      <w:r>
+        <w:rPr>
+          <w:rStyle w:val="Uwydatnienie"/>
+          <w:i w:val="0"/>
+        </w:rPr>
+        <w:t>Proceedings</w:t>
+      </w:r>
+      <w:proofErr w:type="spellEnd"/>
+      <w:r>
+        <w:rPr>
+          <w:rStyle w:val="Uwydatnienie"/>
+          <w:i w:val="0"/>
+        </w:rPr>
+        <w:t xml:space="preserve"> IEEE 35th </w:t>
+      </w:r>
+      <w:proofErr w:type="spellStart"/>
+      <w:r>
+        <w:rPr>
+          <w:rStyle w:val="Uwydatnienie"/>
+          <w:i w:val="0"/>
+        </w:rPr>
+        <w:t>Annual</w:t>
+      </w:r>
+      <w:proofErr w:type="spellEnd"/>
+      <w:r>
+        <w:rPr>
+          <w:rStyle w:val="Uwydatnienie"/>
+          <w:i w:val="0"/>
+        </w:rPr>
+        <w:t xml:space="preserve"> 2001 International </w:t>
+      </w:r>
+      <w:proofErr w:type="spellStart"/>
+      <w:r>
+        <w:rPr>
+          <w:rStyle w:val="Uwydatnienie"/>
+          <w:i w:val="0"/>
+        </w:rPr>
+        <w:t>Carnahan</w:t>
+      </w:r>
+      <w:proofErr w:type="spellEnd"/>
+      <w:r>
+        <w:rPr>
+          <w:rStyle w:val="Uwydatnienie"/>
+          <w:i w:val="0"/>
+        </w:rPr>
+        <w:t xml:space="preserve"> Conference on Security Technology (</w:t>
+      </w:r>
+      <w:proofErr w:type="spellStart"/>
+      <w:r>
+        <w:rPr>
+          <w:rStyle w:val="Uwydatnienie"/>
+          <w:i w:val="0"/>
+        </w:rPr>
+        <w:t>Cat</w:t>
+      </w:r>
+      <w:proofErr w:type="spellEnd"/>
+      <w:r>
+        <w:rPr>
+          <w:rStyle w:val="Uwydatnienie"/>
+          <w:i w:val="0"/>
+        </w:rPr>
+        <w:t>. No.01CH37186)</w:t>
+      </w:r>
+      <w:r>
+        <w:t xml:space="preserve">, 2001, s. 229-234. </w:t>
+      </w:r>
+      <w:r>
+        <w:rPr>
+          <w:u w:val="single"/>
+        </w:rPr>
+        <w:t>doi: 10.1109/CCST.2001.962837</w:t>
+      </w:r>
+    </w:p>
+    <w:p>
+      <w:pPr>
+        <w:pStyle w:val="Akapitzlist"/>
+        <w:numPr>
+          <w:ilvl w:val="0"/>
+          <w:numId w:val="41"/>
+        </w:numPr>
+        <w:jc w:val="both"/>
+        <w:rPr>
+          <w:rStyle w:val="citation"/>
+          <w:sz w:val="24"/>
+        </w:rPr>
+      </w:pPr>
+      <w:proofErr w:type="spellStart"/>
+      <w:r>
+        <w:rPr>
+          <w:rStyle w:val="citation"/>
+          <w:sz w:val="24"/>
         </w:rPr>
         <w:t>Schneier</w:t>
       </w:r>
@@ -2137,34 +4592,39 @@
       <w:r>
         <w:rPr>
           <w:rStyle w:val="citation"/>
-        </w:rPr>
-        <w:t xml:space="preserve">: </w:t>
+          <w:sz w:val="24"/>
+        </w:rPr>
+        <w:t xml:space="preserve"> B.: </w:t>
       </w:r>
       <w:r>
         <w:rPr>
           <w:rStyle w:val="citation"/>
           <w:i/>
           <w:iCs/>
+          <w:sz w:val="24"/>
         </w:rPr>
         <w:t>Kryptografia dla praktyków: protokoły, algorytmy i programy źródłowe w języku C</w:t>
       </w:r>
       <w:r>
         <w:rPr>
           <w:rStyle w:val="citation"/>
-        </w:rPr>
-        <w:t xml:space="preserve">. Warszawa: Wydawnictwa Naukowo-Techniczne, 2002, s. 27–28. </w:t>
-      </w:r>
-      <w:hyperlink r:id="rId14" w:tooltip="Specjalna:Książki/8320426782" w:history="1">
+          <w:sz w:val="24"/>
+        </w:rPr>
+        <w:t xml:space="preserve">. Warszawa: Wydawnictwa Naukowo-Techniczne, 2002 </w:t>
+      </w:r>
+      <w:hyperlink r:id="rId16" w:tooltip="Specjalna:Książki/8320426782" w:history="1">
         <w:r>
           <w:rPr>
             <w:rStyle w:val="Hipercze"/>
+            <w:color w:val="auto"/>
+            <w:sz w:val="24"/>
           </w:rPr>
           <w:t>ISBN </w:t>
         </w:r>
         <w:r>
           <w:rPr>
             <w:rStyle w:val="isbn"/>
-            <w:color w:val="0000FF"/>
+            <w:sz w:val="24"/>
             <w:u w:val="single"/>
           </w:rPr>
           <w:t>83-204-2678-2</w:t>
@@ -2173,43 +4633,154 @@
       <w:r>
         <w:rPr>
           <w:rStyle w:val="citation"/>
+          <w:sz w:val="24"/>
         </w:rPr>
         <w:t>.</w:t>
       </w:r>
     </w:p>
     <w:p>
       <w:pPr>
+        <w:pStyle w:val="Tekstgwny"/>
+        <w:numPr>
+          <w:ilvl w:val="0"/>
+          <w:numId w:val="41"/>
+        </w:numPr>
+      </w:pPr>
+      <w:bookmarkStart w:id="13" w:name="_Ref3926906"/>
+      <w:proofErr w:type="spellStart"/>
+      <w:r>
         <w:rPr>
           <w:rStyle w:val="citation"/>
         </w:rPr>
-      </w:pPr>
-      <w:proofErr w:type="spellStart"/>
+        <w:t>Stinson</w:t>
+      </w:r>
+      <w:proofErr w:type="spellEnd"/>
       <w:r>
         <w:rPr>
           <w:rStyle w:val="citation"/>
         </w:rPr>
-        <w:t>Stinson</w:t>
-      </w:r>
-      <w:proofErr w:type="spellEnd"/>
+        <w:t> </w:t>
+      </w:r>
       <w:r>
         <w:rPr>
           <w:rStyle w:val="citation"/>
         </w:rPr>
-        <w:t xml:space="preserve"> </w:t>
-      </w:r>
-    </w:p>
-    <w:p>
-      <w:proofErr w:type="spellStart"/>
+        <w:t>D.</w:t>
+      </w:r>
       <w:r>
         <w:rPr>
           <w:rStyle w:val="citation"/>
         </w:rPr>
-        <w:t>Aumasson</w:t>
-      </w:r>
-      <w:proofErr w:type="spellEnd"/>
+        <w:t> </w:t>
+      </w:r>
+      <w:r>
+        <w:rPr>
+          <w:rStyle w:val="citation"/>
+        </w:rPr>
+        <w:t>R.:</w:t>
+      </w:r>
+      <w:r>
+        <w:rPr>
+          <w:rStyle w:val="citation"/>
+        </w:rPr>
+        <w:t> </w:t>
+      </w:r>
+      <w:r>
+        <w:rPr>
+          <w:rStyle w:val="citation"/>
+          <w:i/>
+        </w:rPr>
+        <w:t>Kryptografia.</w:t>
+      </w:r>
+      <w:r>
+        <w:rPr>
+          <w:rStyle w:val="citation"/>
+          <w:i/>
+        </w:rPr>
+        <w:t> </w:t>
+      </w:r>
+      <w:r>
+        <w:rPr>
+          <w:rStyle w:val="citation"/>
+          <w:i/>
+        </w:rPr>
+        <w:t>W</w:t>
+      </w:r>
+      <w:r>
+        <w:rPr>
+          <w:rStyle w:val="citation"/>
+          <w:i/>
+        </w:rPr>
+        <w:t> </w:t>
+      </w:r>
+      <w:r>
+        <w:rPr>
+          <w:rStyle w:val="citation"/>
+          <w:i/>
+        </w:rPr>
+        <w:t>teorii</w:t>
+      </w:r>
+      <w:r>
+        <w:rPr>
+          <w:rStyle w:val="citation"/>
+          <w:i/>
+        </w:rPr>
+        <w:t> </w:t>
+      </w:r>
+      <w:r>
+        <w:rPr>
+          <w:rStyle w:val="citation"/>
+          <w:i/>
+        </w:rPr>
+        <w:t>i</w:t>
+      </w:r>
+      <w:r>
+        <w:rPr>
+          <w:rStyle w:val="citation"/>
+          <w:i/>
+        </w:rPr>
+        <w:t> </w:t>
+      </w:r>
+      <w:r>
+        <w:rPr>
+          <w:rStyle w:val="citation"/>
+          <w:i/>
+        </w:rPr>
+        <w:t>praktyce.</w:t>
+      </w:r>
+      <w:r>
+        <w:rPr>
+          <w:rStyle w:val="citation"/>
+          <w:i/>
+        </w:rPr>
+        <w:br/>
+      </w:r>
+      <w:r>
+        <w:rPr>
+          <w:rStyle w:val="citation"/>
+        </w:rPr>
+        <w:t xml:space="preserve">Warszawa: Wydawnictwo Naukowo-Techniczne, 2005. </w:t>
+      </w:r>
+      <w:r>
+        <w:rPr>
+          <w:rStyle w:val="citation"/>
+          <w:lang w:val="en-GB"/>
+        </w:rPr>
+        <w:t>ISBN 83-204-2982-X</w:t>
+      </w:r>
+      <w:bookmarkEnd w:id="13"/>
+      <w:r>
+        <w:rPr>
+          <w:u w:val="single"/>
+        </w:rPr>
+        <w:br/>
+      </w:r>
     </w:p>
     <w:p/>
     <w:p/>
+    <w:p/>
+    <w:p/>
+    <w:p/>
     <w:p>
       <w:pPr>
         <w:pStyle w:val="Tekstgwny"/>
@@ -2219,7 +4790,7 @@
       </w:pPr>
     </w:p>
     <w:sectPr>
-      <w:headerReference w:type="first" r:id="rId15"/>
+      <w:headerReference w:type="first" r:id="rId17"/>
       <w:pgSz w:w="11906" w:h="16838" w:code="9"/>
       <w:pgMar w:top="1134" w:right="1134" w:bottom="1134" w:left="1701" w:header="709" w:footer="709" w:gutter="0"/>
       <w:pgNumType w:start="1"/>
@@ -3022,6 +5593,96 @@
     </w:lvl>
   </w:abstractNum>
   <w:abstractNum w:abstractNumId="4" w15:restartNumberingAfterBreak="0">
+    <w:nsid w:val="03994422"/>
+    <w:multiLevelType w:val="hybridMultilevel"/>
+    <w:tmpl w:val="73D2A04A"/>
+    <w:lvl w:ilvl="0" w:tplc="A702838A">
+      <w:start w:val="1"/>
+      <w:numFmt w:val="decimal"/>
+      <w:lvlText w:val="[%1]"/>
+      <w:lvlJc w:val="center"/>
+      <w:pPr>
+        <w:ind w:left="720" w:hanging="360"/>
+      </w:pPr>
+      <w:rPr>
+        <w:rFonts w:hint="default"/>
+        <w:i w:val="0"/>
+      </w:rPr>
+    </w:lvl>
+    <w:lvl w:ilvl="1" w:tplc="04150019" w:tentative="1">
+      <w:start w:val="1"/>
+      <w:numFmt w:val="lowerLetter"/>
+      <w:lvlText w:val="%2."/>
+      <w:lvlJc w:val="left"/>
+      <w:pPr>
+        <w:ind w:left="1440" w:hanging="360"/>
+      </w:pPr>
+    </w:lvl>
+    <w:lvl w:ilvl="2" w:tplc="0415001B" w:tentative="1">
+      <w:start w:val="1"/>
+      <w:numFmt w:val="lowerRoman"/>
+      <w:lvlText w:val="%3."/>
+      <w:lvlJc w:val="right"/>
+      <w:pPr>
+        <w:ind w:left="2160" w:hanging="180"/>
+      </w:pPr>
+    </w:lvl>
+    <w:lvl w:ilvl="3" w:tplc="0415000F" w:tentative="1">
+      <w:start w:val="1"/>
+      <w:numFmt w:val="decimal"/>
+      <w:lvlText w:val="%4."/>
+      <w:lvlJc w:val="left"/>
+      <w:pPr>
+        <w:ind w:left="2880" w:hanging="360"/>
+      </w:pPr>
+    </w:lvl>
+    <w:lvl w:ilvl="4" w:tplc="04150019" w:tentative="1">
+      <w:start w:val="1"/>
+      <w:numFmt w:val="lowerLetter"/>
+      <w:lvlText w:val="%5."/>
+      <w:lvlJc w:val="left"/>
+      <w:pPr>
+        <w:ind w:left="3600" w:hanging="360"/>
+      </w:pPr>
+    </w:lvl>
+    <w:lvl w:ilvl="5" w:tplc="0415001B" w:tentative="1">
+      <w:start w:val="1"/>
+      <w:numFmt w:val="lowerRoman"/>
+      <w:lvlText w:val="%6."/>
+      <w:lvlJc w:val="right"/>
+      <w:pPr>
+        <w:ind w:left="4320" w:hanging="180"/>
+      </w:pPr>
+    </w:lvl>
+    <w:lvl w:ilvl="6" w:tplc="0415000F" w:tentative="1">
+      <w:start w:val="1"/>
+      <w:numFmt w:val="decimal"/>
+      <w:lvlText w:val="%7."/>
+      <w:lvlJc w:val="left"/>
+      <w:pPr>
+        <w:ind w:left="5040" w:hanging="360"/>
+      </w:pPr>
+    </w:lvl>
+    <w:lvl w:ilvl="7" w:tplc="04150019" w:tentative="1">
+      <w:start w:val="1"/>
+      <w:numFmt w:val="lowerLetter"/>
+      <w:lvlText w:val="%8."/>
+      <w:lvlJc w:val="left"/>
+      <w:pPr>
+        <w:ind w:left="5760" w:hanging="360"/>
+      </w:pPr>
+    </w:lvl>
+    <w:lvl w:ilvl="8" w:tplc="0415001B" w:tentative="1">
+      <w:start w:val="1"/>
+      <w:numFmt w:val="lowerRoman"/>
+      <w:lvlText w:val="%9."/>
+      <w:lvlJc w:val="right"/>
+      <w:pPr>
+        <w:ind w:left="6480" w:hanging="180"/>
+      </w:pPr>
+    </w:lvl>
+  </w:abstractNum>
+  <w:abstractNum w:abstractNumId="5" w15:restartNumberingAfterBreak="0">
     <w:nsid w:val="05AA7E38"/>
     <w:multiLevelType w:val="hybridMultilevel"/>
     <w:tmpl w:val="6FD0F15C"/>
@@ -3110,7 +5771,7 @@
       </w:pPr>
     </w:lvl>
   </w:abstractNum>
-  <w:abstractNum w:abstractNumId="5" w15:restartNumberingAfterBreak="0">
+  <w:abstractNum w:abstractNumId="6" w15:restartNumberingAfterBreak="0">
     <w:nsid w:val="0D1D3D11"/>
     <w:multiLevelType w:val="hybridMultilevel"/>
     <w:tmpl w:val="ECECE2FE"/>
@@ -3196,7 +5857,96 @@
       </w:pPr>
     </w:lvl>
   </w:abstractNum>
-  <w:abstractNum w:abstractNumId="6" w15:restartNumberingAfterBreak="0">
+  <w:abstractNum w:abstractNumId="7" w15:restartNumberingAfterBreak="0">
+    <w:nsid w:val="0EFB775B"/>
+    <w:multiLevelType w:val="hybridMultilevel"/>
+    <w:tmpl w:val="B8AAC056"/>
+    <w:lvl w:ilvl="0" w:tplc="E9DC42D8">
+      <w:start w:val="1"/>
+      <w:numFmt w:val="decimal"/>
+      <w:lvlText w:val="[%1]"/>
+      <w:lvlJc w:val="center"/>
+      <w:pPr>
+        <w:ind w:left="720" w:hanging="360"/>
+      </w:pPr>
+      <w:rPr>
+        <w:rFonts w:hint="default"/>
+      </w:rPr>
+    </w:lvl>
+    <w:lvl w:ilvl="1" w:tplc="04150019" w:tentative="1">
+      <w:start w:val="1"/>
+      <w:numFmt w:val="lowerLetter"/>
+      <w:lvlText w:val="%2."/>
+      <w:lvlJc w:val="left"/>
+      <w:pPr>
+        <w:ind w:left="1440" w:hanging="360"/>
+      </w:pPr>
+    </w:lvl>
+    <w:lvl w:ilvl="2" w:tplc="0415001B" w:tentative="1">
+      <w:start w:val="1"/>
+      <w:numFmt w:val="lowerRoman"/>
+      <w:lvlText w:val="%3."/>
+      <w:lvlJc w:val="right"/>
+      <w:pPr>
+        <w:ind w:left="2160" w:hanging="180"/>
+      </w:pPr>
+    </w:lvl>
+    <w:lvl w:ilvl="3" w:tplc="0415000F" w:tentative="1">
+      <w:start w:val="1"/>
+      <w:numFmt w:val="decimal"/>
+      <w:lvlText w:val="%4."/>
+      <w:lvlJc w:val="left"/>
+      <w:pPr>
+        <w:ind w:left="2880" w:hanging="360"/>
+      </w:pPr>
+    </w:lvl>
+    <w:lvl w:ilvl="4" w:tplc="04150019" w:tentative="1">
+      <w:start w:val="1"/>
+      <w:numFmt w:val="lowerLetter"/>
+      <w:lvlText w:val="%5."/>
+      <w:lvlJc w:val="left"/>
+      <w:pPr>
+        <w:ind w:left="3600" w:hanging="360"/>
+      </w:pPr>
+    </w:lvl>
+    <w:lvl w:ilvl="5" w:tplc="0415001B" w:tentative="1">
+      <w:start w:val="1"/>
+      <w:numFmt w:val="lowerRoman"/>
+      <w:lvlText w:val="%6."/>
+      <w:lvlJc w:val="right"/>
+      <w:pPr>
+        <w:ind w:left="4320" w:hanging="180"/>
+      </w:pPr>
+    </w:lvl>
+    <w:lvl w:ilvl="6" w:tplc="0415000F" w:tentative="1">
+      <w:start w:val="1"/>
+      <w:numFmt w:val="decimal"/>
+      <w:lvlText w:val="%7."/>
+      <w:lvlJc w:val="left"/>
+      <w:pPr>
+        <w:ind w:left="5040" w:hanging="360"/>
+      </w:pPr>
+    </w:lvl>
+    <w:lvl w:ilvl="7" w:tplc="04150019" w:tentative="1">
+      <w:start w:val="1"/>
+      <w:numFmt w:val="lowerLetter"/>
+      <w:lvlText w:val="%8."/>
+      <w:lvlJc w:val="left"/>
+      <w:pPr>
+        <w:ind w:left="5760" w:hanging="360"/>
+      </w:pPr>
+    </w:lvl>
+    <w:lvl w:ilvl="8" w:tplc="0415001B" w:tentative="1">
+      <w:start w:val="1"/>
+      <w:numFmt w:val="lowerRoman"/>
+      <w:lvlText w:val="%9."/>
+      <w:lvlJc w:val="right"/>
+      <w:pPr>
+        <w:ind w:left="6480" w:hanging="180"/>
+      </w:pPr>
+    </w:lvl>
+  </w:abstractNum>
+  <w:abstractNum w:abstractNumId="8" w15:restartNumberingAfterBreak="0">
     <w:nsid w:val="12347B89"/>
     <w:multiLevelType w:val="hybridMultilevel"/>
     <w:tmpl w:val="01C07E92"/>
@@ -3282,7 +6032,7 @@
       </w:pPr>
     </w:lvl>
   </w:abstractNum>
-  <w:abstractNum w:abstractNumId="7" w15:restartNumberingAfterBreak="0">
+  <w:abstractNum w:abstractNumId="9" w15:restartNumberingAfterBreak="0">
     <w:nsid w:val="1B9E272D"/>
     <w:multiLevelType w:val="hybridMultilevel"/>
     <w:tmpl w:val="4C722968"/>
@@ -3395,7 +6145,7 @@
       </w:rPr>
     </w:lvl>
   </w:abstractNum>
-  <w:abstractNum w:abstractNumId="8" w15:restartNumberingAfterBreak="0">
+  <w:abstractNum w:abstractNumId="10" w15:restartNumberingAfterBreak="0">
     <w:nsid w:val="1F7A3E6F"/>
     <w:multiLevelType w:val="hybridMultilevel"/>
     <w:tmpl w:val="C4C2C65A"/>
@@ -3508,7 +6258,7 @@
       </w:rPr>
     </w:lvl>
   </w:abstractNum>
-  <w:abstractNum w:abstractNumId="9" w15:restartNumberingAfterBreak="0">
+  <w:abstractNum w:abstractNumId="11" w15:restartNumberingAfterBreak="0">
     <w:nsid w:val="2AF00504"/>
     <w:multiLevelType w:val="multilevel"/>
     <w:tmpl w:val="0415001F"/>
@@ -3594,7 +6344,7 @@
       </w:pPr>
     </w:lvl>
   </w:abstractNum>
-  <w:abstractNum w:abstractNumId="10" w15:restartNumberingAfterBreak="0">
+  <w:abstractNum w:abstractNumId="12" w15:restartNumberingAfterBreak="0">
     <w:nsid w:val="2FC60316"/>
     <w:multiLevelType w:val="hybridMultilevel"/>
     <w:tmpl w:val="0D66776A"/>
@@ -3707,7 +6457,7 @@
       </w:rPr>
     </w:lvl>
   </w:abstractNum>
-  <w:abstractNum w:abstractNumId="11" w15:restartNumberingAfterBreak="0">
+  <w:abstractNum w:abstractNumId="13" w15:restartNumberingAfterBreak="0">
     <w:nsid w:val="308224CE"/>
     <w:multiLevelType w:val="hybridMultilevel"/>
     <w:tmpl w:val="7CC86CCA"/>
@@ -3820,7 +6570,7 @@
       </w:rPr>
     </w:lvl>
   </w:abstractNum>
-  <w:abstractNum w:abstractNumId="12" w15:restartNumberingAfterBreak="0">
+  <w:abstractNum w:abstractNumId="14" w15:restartNumberingAfterBreak="0">
     <w:nsid w:val="32F0515D"/>
     <w:multiLevelType w:val="hybridMultilevel"/>
     <w:tmpl w:val="43686992"/>
@@ -3906,7 +6656,7 @@
       </w:pPr>
     </w:lvl>
   </w:abstractNum>
-  <w:abstractNum w:abstractNumId="13" w15:restartNumberingAfterBreak="0">
+  <w:abstractNum w:abstractNumId="15" w15:restartNumberingAfterBreak="0">
     <w:nsid w:val="36522563"/>
     <w:multiLevelType w:val="hybridMultilevel"/>
     <w:tmpl w:val="1834C3DC"/>
@@ -4019,7 +6769,7 @@
       </w:rPr>
     </w:lvl>
   </w:abstractNum>
-  <w:abstractNum w:abstractNumId="14" w15:restartNumberingAfterBreak="0">
+  <w:abstractNum w:abstractNumId="16" w15:restartNumberingAfterBreak="0">
     <w:nsid w:val="36744DB5"/>
     <w:multiLevelType w:val="hybridMultilevel"/>
     <w:tmpl w:val="CDD87FFE"/>
@@ -4132,7 +6882,7 @@
       </w:rPr>
     </w:lvl>
   </w:abstractNum>
-  <w:abstractNum w:abstractNumId="15" w15:restartNumberingAfterBreak="0">
+  <w:abstractNum w:abstractNumId="17" w15:restartNumberingAfterBreak="0">
     <w:nsid w:val="38CC28FA"/>
     <w:multiLevelType w:val="hybridMultilevel"/>
     <w:tmpl w:val="94087D3A"/>
@@ -4245,7 +6995,7 @@
       </w:rPr>
     </w:lvl>
   </w:abstractNum>
-  <w:abstractNum w:abstractNumId="16" w15:restartNumberingAfterBreak="0">
+  <w:abstractNum w:abstractNumId="18" w15:restartNumberingAfterBreak="0">
     <w:nsid w:val="3F7814F7"/>
     <w:multiLevelType w:val="hybridMultilevel"/>
     <w:tmpl w:val="ED5EB084"/>
@@ -4358,7 +7108,120 @@
       </w:rPr>
     </w:lvl>
   </w:abstractNum>
-  <w:abstractNum w:abstractNumId="17" w15:restartNumberingAfterBreak="0">
+  <w:abstractNum w:abstractNumId="19" w15:restartNumberingAfterBreak="0">
+    <w:nsid w:val="43C64C23"/>
+    <w:multiLevelType w:val="hybridMultilevel"/>
+    <w:tmpl w:val="4E22E098"/>
+    <w:lvl w:ilvl="0" w:tplc="04150001">
+      <w:start w:val="1"/>
+      <w:numFmt w:val="bullet"/>
+      <w:lvlText w:val=""/>
+      <w:lvlJc w:val="left"/>
+      <w:pPr>
+        <w:ind w:left="720" w:hanging="360"/>
+      </w:pPr>
+      <w:rPr>
+        <w:rFonts w:ascii="Symbol" w:hAnsi="Symbol" w:hint="default"/>
+      </w:rPr>
+    </w:lvl>
+    <w:lvl w:ilvl="1" w:tplc="04150003" w:tentative="1">
+      <w:start w:val="1"/>
+      <w:numFmt w:val="bullet"/>
+      <w:lvlText w:val="o"/>
+      <w:lvlJc w:val="left"/>
+      <w:pPr>
+        <w:ind w:left="1440" w:hanging="360"/>
+      </w:pPr>
+      <w:rPr>
+        <w:rFonts w:ascii="Courier New" w:hAnsi="Courier New" w:cs="Courier New" w:hint="default"/>
+      </w:rPr>
+    </w:lvl>
+    <w:lvl w:ilvl="2" w:tplc="04150005" w:tentative="1">
+      <w:start w:val="1"/>
+      <w:numFmt w:val="bullet"/>
+      <w:lvlText w:val=""/>
+      <w:lvlJc w:val="left"/>
+      <w:pPr>
+        <w:ind w:left="2160" w:hanging="360"/>
+      </w:pPr>
+      <w:rPr>
+        <w:rFonts w:ascii="Wingdings" w:hAnsi="Wingdings" w:hint="default"/>
+      </w:rPr>
+    </w:lvl>
+    <w:lvl w:ilvl="3" w:tplc="04150001" w:tentative="1">
+      <w:start w:val="1"/>
+      <w:numFmt w:val="bullet"/>
+      <w:lvlText w:val=""/>
+      <w:lvlJc w:val="left"/>
+      <w:pPr>
+        <w:ind w:left="2880" w:hanging="360"/>
+      </w:pPr>
+      <w:rPr>
+        <w:rFonts w:ascii="Symbol" w:hAnsi="Symbol" w:hint="default"/>
+      </w:rPr>
+    </w:lvl>
+    <w:lvl w:ilvl="4" w:tplc="04150003" w:tentative="1">
+      <w:start w:val="1"/>
+      <w:numFmt w:val="bullet"/>
+      <w:lvlText w:val="o"/>
+      <w:lvlJc w:val="left"/>
+      <w:pPr>
+        <w:ind w:left="3600" w:hanging="360"/>
+      </w:pPr>
+      <w:rPr>
+        <w:rFonts w:ascii="Courier New" w:hAnsi="Courier New" w:cs="Courier New" w:hint="default"/>
+      </w:rPr>
+    </w:lvl>
+    <w:lvl w:ilvl="5" w:tplc="04150005" w:tentative="1">
+      <w:start w:val="1"/>
+      <w:numFmt w:val="bullet"/>
+      <w:lvlText w:val=""/>
+      <w:lvlJc w:val="left"/>
+      <w:pPr>
+        <w:ind w:left="4320" w:hanging="360"/>
+      </w:pPr>
+      <w:rPr>
+        <w:rFonts w:ascii="Wingdings" w:hAnsi="Wingdings" w:hint="default"/>
+      </w:rPr>
+    </w:lvl>
+    <w:lvl w:ilvl="6" w:tplc="04150001" w:tentative="1">
+      <w:start w:val="1"/>
+      <w:numFmt w:val="bullet"/>
+      <w:lvlText w:val=""/>
+      <w:lvlJc w:val="left"/>
+      <w:pPr>
+        <w:ind w:left="5040" w:hanging="360"/>
+      </w:pPr>
+      <w:rPr>
+        <w:rFonts w:ascii="Symbol" w:hAnsi="Symbol" w:hint="default"/>
+      </w:rPr>
+    </w:lvl>
+    <w:lvl w:ilvl="7" w:tplc="04150003" w:tentative="1">
+      <w:start w:val="1"/>
+      <w:numFmt w:val="bullet"/>
+      <w:lvlText w:val="o"/>
+      <w:lvlJc w:val="left"/>
+      <w:pPr>
+        <w:ind w:left="5760" w:hanging="360"/>
+      </w:pPr>
+      <w:rPr>
+        <w:rFonts w:ascii="Courier New" w:hAnsi="Courier New" w:cs="Courier New" w:hint="default"/>
+      </w:rPr>
+    </w:lvl>
+    <w:lvl w:ilvl="8" w:tplc="04150005" w:tentative="1">
+      <w:start w:val="1"/>
+      <w:numFmt w:val="bullet"/>
+      <w:lvlText w:val=""/>
+      <w:lvlJc w:val="left"/>
+      <w:pPr>
+        <w:ind w:left="6480" w:hanging="360"/>
+      </w:pPr>
+      <w:rPr>
+        <w:rFonts w:ascii="Wingdings" w:hAnsi="Wingdings" w:hint="default"/>
+      </w:rPr>
+    </w:lvl>
+  </w:abstractNum>
+  <w:abstractNum w:abstractNumId="20" w15:restartNumberingAfterBreak="0">
     <w:nsid w:val="450A4D5C"/>
     <w:multiLevelType w:val="hybridMultilevel"/>
     <w:tmpl w:val="2780B534"/>
@@ -4471,7 +7334,7 @@
       </w:rPr>
     </w:lvl>
   </w:abstractNum>
-  <w:abstractNum w:abstractNumId="18" w15:restartNumberingAfterBreak="0">
+  <w:abstractNum w:abstractNumId="21" w15:restartNumberingAfterBreak="0">
     <w:nsid w:val="45267E34"/>
     <w:multiLevelType w:val="hybridMultilevel"/>
     <w:tmpl w:val="B97699C8"/>
@@ -4584,7 +7447,7 @@
       </w:rPr>
     </w:lvl>
   </w:abstractNum>
-  <w:abstractNum w:abstractNumId="19" w15:restartNumberingAfterBreak="0">
+  <w:abstractNum w:abstractNumId="22" w15:restartNumberingAfterBreak="0">
     <w:nsid w:val="45574D07"/>
     <w:multiLevelType w:val="hybridMultilevel"/>
     <w:tmpl w:val="8A2EA3AC"/>
@@ -4697,7 +7560,7 @@
       </w:rPr>
     </w:lvl>
   </w:abstractNum>
-  <w:abstractNum w:abstractNumId="20" w15:restartNumberingAfterBreak="0">
+  <w:abstractNum w:abstractNumId="23" w15:restartNumberingAfterBreak="0">
     <w:nsid w:val="4A51552B"/>
     <w:multiLevelType w:val="hybridMultilevel"/>
     <w:tmpl w:val="0B24A820"/>
@@ -4810,7 +7673,7 @@
       </w:rPr>
     </w:lvl>
   </w:abstractNum>
-  <w:abstractNum w:abstractNumId="21" w15:restartNumberingAfterBreak="0">
+  <w:abstractNum w:abstractNumId="24" w15:restartNumberingAfterBreak="0">
     <w:nsid w:val="4B1E70B4"/>
     <w:multiLevelType w:val="hybridMultilevel"/>
     <w:tmpl w:val="0220CD96"/>
@@ -4896,7 +7759,7 @@
       </w:pPr>
     </w:lvl>
   </w:abstractNum>
-  <w:abstractNum w:abstractNumId="22" w15:restartNumberingAfterBreak="0">
+  <w:abstractNum w:abstractNumId="25" w15:restartNumberingAfterBreak="0">
     <w:nsid w:val="4EAA1943"/>
     <w:multiLevelType w:val="hybridMultilevel"/>
     <w:tmpl w:val="BA3E4D3C"/>
@@ -5009,7 +7872,7 @@
       </w:rPr>
     </w:lvl>
   </w:abstractNum>
-  <w:abstractNum w:abstractNumId="23" w15:restartNumberingAfterBreak="0">
+  <w:abstractNum w:abstractNumId="26" w15:restartNumberingAfterBreak="0">
     <w:nsid w:val="51CD76DC"/>
     <w:multiLevelType w:val="hybridMultilevel"/>
     <w:tmpl w:val="379CC8B0"/>
@@ -5122,7 +7985,7 @@
       </w:rPr>
     </w:lvl>
   </w:abstractNum>
-  <w:abstractNum w:abstractNumId="24" w15:restartNumberingAfterBreak="0">
+  <w:abstractNum w:abstractNumId="27" w15:restartNumberingAfterBreak="0">
     <w:nsid w:val="578A005E"/>
     <w:multiLevelType w:val="hybridMultilevel"/>
     <w:tmpl w:val="81BEEA36"/>
@@ -5208,7 +8071,7 @@
       </w:pPr>
     </w:lvl>
   </w:abstractNum>
-  <w:abstractNum w:abstractNumId="25" w15:restartNumberingAfterBreak="0">
+  <w:abstractNum w:abstractNumId="28" w15:restartNumberingAfterBreak="0">
     <w:nsid w:val="58FD34B0"/>
     <w:multiLevelType w:val="hybridMultilevel"/>
     <w:tmpl w:val="E7B22414"/>
@@ -5321,7 +8184,7 @@
       </w:rPr>
     </w:lvl>
   </w:abstractNum>
-  <w:abstractNum w:abstractNumId="26" w15:restartNumberingAfterBreak="0">
+  <w:abstractNum w:abstractNumId="29" w15:restartNumberingAfterBreak="0">
     <w:nsid w:val="59585059"/>
     <w:multiLevelType w:val="hybridMultilevel"/>
     <w:tmpl w:val="4176D38A"/>
@@ -5461,7 +8324,7 @@
       </w:rPr>
     </w:lvl>
   </w:abstractNum>
-  <w:abstractNum w:abstractNumId="27" w15:restartNumberingAfterBreak="0">
+  <w:abstractNum w:abstractNumId="30" w15:restartNumberingAfterBreak="0">
     <w:nsid w:val="5B157565"/>
     <w:multiLevelType w:val="hybridMultilevel"/>
     <w:tmpl w:val="EC54F2D4"/>
@@ -5550,7 +8413,7 @@
       </w:pPr>
     </w:lvl>
   </w:abstractNum>
-  <w:abstractNum w:abstractNumId="28" w15:restartNumberingAfterBreak="0">
+  <w:abstractNum w:abstractNumId="31" w15:restartNumberingAfterBreak="0">
     <w:nsid w:val="5BF924AD"/>
     <w:multiLevelType w:val="hybridMultilevel"/>
     <w:tmpl w:val="90C20B0C"/>
@@ -5663,7 +8526,7 @@
       </w:rPr>
     </w:lvl>
   </w:abstractNum>
-  <w:abstractNum w:abstractNumId="29" w15:restartNumberingAfterBreak="0">
+  <w:abstractNum w:abstractNumId="32" w15:restartNumberingAfterBreak="0">
     <w:nsid w:val="5CA27564"/>
     <w:multiLevelType w:val="hybridMultilevel"/>
     <w:tmpl w:val="AF00FDBE"/>
@@ -5749,7 +8612,7 @@
       </w:pPr>
     </w:lvl>
   </w:abstractNum>
-  <w:abstractNum w:abstractNumId="30" w15:restartNumberingAfterBreak="0">
+  <w:abstractNum w:abstractNumId="33" w15:restartNumberingAfterBreak="0">
     <w:nsid w:val="6CDA253B"/>
     <w:multiLevelType w:val="hybridMultilevel"/>
     <w:tmpl w:val="2598B8C2"/>
@@ -5835,7 +8698,7 @@
       </w:pPr>
     </w:lvl>
   </w:abstractNum>
-  <w:abstractNum w:abstractNumId="31" w15:restartNumberingAfterBreak="0">
+  <w:abstractNum w:abstractNumId="34" w15:restartNumberingAfterBreak="0">
     <w:nsid w:val="7137299B"/>
     <w:multiLevelType w:val="hybridMultilevel"/>
     <w:tmpl w:val="A8703D00"/>
@@ -5921,7 +8784,7 @@
       </w:pPr>
     </w:lvl>
   </w:abstractNum>
-  <w:abstractNum w:abstractNumId="32" w15:restartNumberingAfterBreak="0">
+  <w:abstractNum w:abstractNumId="35" w15:restartNumberingAfterBreak="0">
     <w:nsid w:val="719E09DB"/>
     <w:multiLevelType w:val="hybridMultilevel"/>
     <w:tmpl w:val="9ECC89D6"/>
@@ -6034,7 +8897,7 @@
       </w:rPr>
     </w:lvl>
   </w:abstractNum>
-  <w:abstractNum w:abstractNumId="33" w15:restartNumberingAfterBreak="0">
+  <w:abstractNum w:abstractNumId="36" w15:restartNumberingAfterBreak="0">
     <w:nsid w:val="71D00E56"/>
     <w:multiLevelType w:val="hybridMultilevel"/>
     <w:tmpl w:val="43DCAA5C"/>
@@ -6120,7 +8983,120 @@
       </w:pPr>
     </w:lvl>
   </w:abstractNum>
-  <w:abstractNum w:abstractNumId="34" w15:restartNumberingAfterBreak="0">
+  <w:abstractNum w:abstractNumId="37" w15:restartNumberingAfterBreak="0">
+    <w:nsid w:val="73D90A10"/>
+    <w:multiLevelType w:val="hybridMultilevel"/>
+    <w:tmpl w:val="8A1E4AE6"/>
+    <w:lvl w:ilvl="0" w:tplc="04150001">
+      <w:start w:val="1"/>
+      <w:numFmt w:val="bullet"/>
+      <w:lvlText w:val=""/>
+      <w:lvlJc w:val="left"/>
+      <w:pPr>
+        <w:ind w:left="720" w:hanging="360"/>
+      </w:pPr>
+      <w:rPr>
+        <w:rFonts w:ascii="Symbol" w:hAnsi="Symbol" w:hint="default"/>
+      </w:rPr>
+    </w:lvl>
+    <w:lvl w:ilvl="1" w:tplc="04150003" w:tentative="1">
+      <w:start w:val="1"/>
+      <w:numFmt w:val="bullet"/>
+      <w:lvlText w:val="o"/>
+      <w:lvlJc w:val="left"/>
+      <w:pPr>
+        <w:ind w:left="1440" w:hanging="360"/>
+      </w:pPr>
+      <w:rPr>
+        <w:rFonts w:ascii="Courier New" w:hAnsi="Courier New" w:cs="Courier New" w:hint="default"/>
+      </w:rPr>
+    </w:lvl>
+    <w:lvl w:ilvl="2" w:tplc="04150005" w:tentative="1">
+      <w:start w:val="1"/>
+      <w:numFmt w:val="bullet"/>
+      <w:lvlText w:val=""/>
+      <w:lvlJc w:val="left"/>
+      <w:pPr>
+        <w:ind w:left="2160" w:hanging="360"/>
+      </w:pPr>
+      <w:rPr>
+        <w:rFonts w:ascii="Wingdings" w:hAnsi="Wingdings" w:hint="default"/>
+      </w:rPr>
+    </w:lvl>
+    <w:lvl w:ilvl="3" w:tplc="04150001" w:tentative="1">
+      <w:start w:val="1"/>
+      <w:numFmt w:val="bullet"/>
+      <w:lvlText w:val=""/>
+      <w:lvlJc w:val="left"/>
+      <w:pPr>
+        <w:ind w:left="2880" w:hanging="360"/>
+      </w:pPr>
+      <w:rPr>
+        <w:rFonts w:ascii="Symbol" w:hAnsi="Symbol" w:hint="default"/>
+      </w:rPr>
+    </w:lvl>
+    <w:lvl w:ilvl="4" w:tplc="04150003" w:tentative="1">
+      <w:start w:val="1"/>
+      <w:numFmt w:val="bullet"/>
+      <w:lvlText w:val="o"/>
+      <w:lvlJc w:val="left"/>
+      <w:pPr>
+        <w:ind w:left="3600" w:hanging="360"/>
+      </w:pPr>
+      <w:rPr>
+        <w:rFonts w:ascii="Courier New" w:hAnsi="Courier New" w:cs="Courier New" w:hint="default"/>
+      </w:rPr>
+    </w:lvl>
+    <w:lvl w:ilvl="5" w:tplc="04150005" w:tentative="1">
+      <w:start w:val="1"/>
+      <w:numFmt w:val="bullet"/>
+      <w:lvlText w:val=""/>
+      <w:lvlJc w:val="left"/>
+      <w:pPr>
+        <w:ind w:left="4320" w:hanging="360"/>
+      </w:pPr>
+      <w:rPr>
+        <w:rFonts w:ascii="Wingdings" w:hAnsi="Wingdings" w:hint="default"/>
+      </w:rPr>
+    </w:lvl>
+    <w:lvl w:ilvl="6" w:tplc="04150001" w:tentative="1">
+      <w:start w:val="1"/>
+      <w:numFmt w:val="bullet"/>
+      <w:lvlText w:val=""/>
+      <w:lvlJc w:val="left"/>
+      <w:pPr>
+        <w:ind w:left="5040" w:hanging="360"/>
+      </w:pPr>
+      <w:rPr>
+        <w:rFonts w:ascii="Symbol" w:hAnsi="Symbol" w:hint="default"/>
+      </w:rPr>
+    </w:lvl>
+    <w:lvl w:ilvl="7" w:tplc="04150003" w:tentative="1">
+      <w:start w:val="1"/>
+      <w:numFmt w:val="bullet"/>
+      <w:lvlText w:val="o"/>
+      <w:lvlJc w:val="left"/>
+      <w:pPr>
+        <w:ind w:left="5760" w:hanging="360"/>
+      </w:pPr>
+      <w:rPr>
+        <w:rFonts w:ascii="Courier New" w:hAnsi="Courier New" w:cs="Courier New" w:hint="default"/>
+      </w:rPr>
+    </w:lvl>
+    <w:lvl w:ilvl="8" w:tplc="04150005" w:tentative="1">
+      <w:start w:val="1"/>
+      <w:numFmt w:val="bullet"/>
+      <w:lvlText w:val=""/>
+      <w:lvlJc w:val="left"/>
+      <w:pPr>
+        <w:ind w:left="6480" w:hanging="360"/>
+      </w:pPr>
+      <w:rPr>
+        <w:rFonts w:ascii="Wingdings" w:hAnsi="Wingdings" w:hint="default"/>
+      </w:rPr>
+    </w:lvl>
+  </w:abstractNum>
+  <w:abstractNum w:abstractNumId="38" w15:restartNumberingAfterBreak="0">
     <w:nsid w:val="73E73ADC"/>
     <w:multiLevelType w:val="hybridMultilevel"/>
     <w:tmpl w:val="8FBA76FC"/>
@@ -6206,7 +9182,7 @@
       </w:pPr>
     </w:lvl>
   </w:abstractNum>
-  <w:abstractNum w:abstractNumId="35" w15:restartNumberingAfterBreak="0">
+  <w:abstractNum w:abstractNumId="39" w15:restartNumberingAfterBreak="0">
     <w:nsid w:val="7503529C"/>
     <w:multiLevelType w:val="hybridMultilevel"/>
     <w:tmpl w:val="E72E8508"/>
@@ -6292,7 +9268,120 @@
       </w:pPr>
     </w:lvl>
   </w:abstractNum>
-  <w:abstractNum w:abstractNumId="36" w15:restartNumberingAfterBreak="0">
+  <w:abstractNum w:abstractNumId="40" w15:restartNumberingAfterBreak="0">
+    <w:nsid w:val="758B1F07"/>
+    <w:multiLevelType w:val="hybridMultilevel"/>
+    <w:tmpl w:val="0DAAA06E"/>
+    <w:lvl w:ilvl="0" w:tplc="E9DC42D8">
+      <w:start w:val="1"/>
+      <w:numFmt w:val="decimal"/>
+      <w:lvlText w:val="[%1]"/>
+      <w:lvlJc w:val="center"/>
+      <w:pPr>
+        <w:ind w:left="720" w:hanging="360"/>
+      </w:pPr>
+      <w:rPr>
+        <w:rFonts w:hint="default"/>
+      </w:rPr>
+    </w:lvl>
+    <w:lvl w:ilvl="1" w:tplc="04150003" w:tentative="1">
+      <w:start w:val="1"/>
+      <w:numFmt w:val="bullet"/>
+      <w:lvlText w:val="o"/>
+      <w:lvlJc w:val="left"/>
+      <w:pPr>
+        <w:ind w:left="1440" w:hanging="360"/>
+      </w:pPr>
+      <w:rPr>
+        <w:rFonts w:ascii="Courier New" w:hAnsi="Courier New" w:cs="Courier New" w:hint="default"/>
+      </w:rPr>
+    </w:lvl>
+    <w:lvl w:ilvl="2" w:tplc="04150005" w:tentative="1">
+      <w:start w:val="1"/>
+      <w:numFmt w:val="bullet"/>
+      <w:lvlText w:val=""/>
+      <w:lvlJc w:val="left"/>
+      <w:pPr>
+        <w:ind w:left="2160" w:hanging="360"/>
+      </w:pPr>
+      <w:rPr>
+        <w:rFonts w:ascii="Wingdings" w:hAnsi="Wingdings" w:hint="default"/>
+      </w:rPr>
+    </w:lvl>
+    <w:lvl w:ilvl="3" w:tplc="04150001" w:tentative="1">
+      <w:start w:val="1"/>
+      <w:numFmt w:val="bullet"/>
+      <w:lvlText w:val=""/>
+      <w:lvlJc w:val="left"/>
+      <w:pPr>
+        <w:ind w:left="2880" w:hanging="360"/>
+      </w:pPr>
+      <w:rPr>
+        <w:rFonts w:ascii="Symbol" w:hAnsi="Symbol" w:hint="default"/>
+      </w:rPr>
+    </w:lvl>
+    <w:lvl w:ilvl="4" w:tplc="04150003" w:tentative="1">
+      <w:start w:val="1"/>
+      <w:numFmt w:val="bullet"/>
+      <w:lvlText w:val="o"/>
+      <w:lvlJc w:val="left"/>
+      <w:pPr>
+        <w:ind w:left="3600" w:hanging="360"/>
+      </w:pPr>
+      <w:rPr>
+        <w:rFonts w:ascii="Courier New" w:hAnsi="Courier New" w:cs="Courier New" w:hint="default"/>
+      </w:rPr>
+    </w:lvl>
+    <w:lvl w:ilvl="5" w:tplc="04150005" w:tentative="1">
+      <w:start w:val="1"/>
+      <w:numFmt w:val="bullet"/>
+      <w:lvlText w:val=""/>
+      <w:lvlJc w:val="left"/>
+      <w:pPr>
+        <w:ind w:left="4320" w:hanging="360"/>
+      </w:pPr>
+      <w:rPr>
+        <w:rFonts w:ascii="Wingdings" w:hAnsi="Wingdings" w:hint="default"/>
+      </w:rPr>
+    </w:lvl>
+    <w:lvl w:ilvl="6" w:tplc="04150001" w:tentative="1">
+      <w:start w:val="1"/>
+      <w:numFmt w:val="bullet"/>
+      <w:lvlText w:val=""/>
+      <w:lvlJc w:val="left"/>
+      <w:pPr>
+        <w:ind w:left="5040" w:hanging="360"/>
+      </w:pPr>
+      <w:rPr>
+        <w:rFonts w:ascii="Symbol" w:hAnsi="Symbol" w:hint="default"/>
+      </w:rPr>
+    </w:lvl>
+    <w:lvl w:ilvl="7" w:tplc="04150003" w:tentative="1">
+      <w:start w:val="1"/>
+      <w:numFmt w:val="bullet"/>
+      <w:lvlText w:val="o"/>
+      <w:lvlJc w:val="left"/>
+      <w:pPr>
+        <w:ind w:left="5760" w:hanging="360"/>
+      </w:pPr>
+      <w:rPr>
+        <w:rFonts w:ascii="Courier New" w:hAnsi="Courier New" w:cs="Courier New" w:hint="default"/>
+      </w:rPr>
+    </w:lvl>
+    <w:lvl w:ilvl="8" w:tplc="04150005" w:tentative="1">
+      <w:start w:val="1"/>
+      <w:numFmt w:val="bullet"/>
+      <w:lvlText w:val=""/>
+      <w:lvlJc w:val="left"/>
+      <w:pPr>
+        <w:ind w:left="6480" w:hanging="360"/>
+      </w:pPr>
+      <w:rPr>
+        <w:rFonts w:ascii="Wingdings" w:hAnsi="Wingdings" w:hint="default"/>
+      </w:rPr>
+    </w:lvl>
+  </w:abstractNum>
+  <w:abstractNum w:abstractNumId="41" w15:restartNumberingAfterBreak="0">
     <w:nsid w:val="788011F4"/>
     <w:multiLevelType w:val="hybridMultilevel"/>
     <w:tmpl w:val="02B66DE2"/>
@@ -6378,7 +9467,7 @@
       </w:pPr>
     </w:lvl>
   </w:abstractNum>
-  <w:abstractNum w:abstractNumId="37" w15:restartNumberingAfterBreak="0">
+  <w:abstractNum w:abstractNumId="42" w15:restartNumberingAfterBreak="0">
     <w:nsid w:val="79ED4CD5"/>
     <w:multiLevelType w:val="hybridMultilevel"/>
     <w:tmpl w:val="773819B6"/>
@@ -6492,7 +9581,7 @@
       </w:rPr>
     </w:lvl>
   </w:abstractNum>
-  <w:abstractNum w:abstractNumId="38" w15:restartNumberingAfterBreak="0">
+  <w:abstractNum w:abstractNumId="43" w15:restartNumberingAfterBreak="0">
     <w:nsid w:val="7CEF2005"/>
     <w:multiLevelType w:val="hybridMultilevel"/>
     <w:tmpl w:val="28524E90"/>
@@ -6579,121 +9668,136 @@
     </w:lvl>
   </w:abstractNum>
   <w:num w:numId="1">
-    <w:abstractNumId w:val="33"/>
+    <w:abstractNumId w:val="36"/>
   </w:num>
   <w:num w:numId="2">
-    <w:abstractNumId w:val="12"/>
+    <w:abstractNumId w:val="14"/>
   </w:num>
   <w:num w:numId="3">
-    <w:abstractNumId w:val="31"/>
+    <w:abstractNumId w:val="34"/>
   </w:num>
   <w:num w:numId="4">
-    <w:abstractNumId w:val="17"/>
+    <w:abstractNumId w:val="20"/>
   </w:num>
   <w:num w:numId="5">
-    <w:abstractNumId w:val="9"/>
+    <w:abstractNumId w:val="11"/>
   </w:num>
   <w:num w:numId="6">
+    <w:abstractNumId w:val="25"/>
+  </w:num>
+  <w:num w:numId="7">
+    <w:abstractNumId w:val="10"/>
+  </w:num>
+  <w:num w:numId="8">
     <w:abstractNumId w:val="22"/>
   </w:num>
-  <w:num w:numId="7">
-    <w:abstractNumId w:val="8"/>
-  </w:num>
-  <w:num w:numId="8">
-    <w:abstractNumId w:val="19"/>
-  </w:num>
   <w:num w:numId="9">
-    <w:abstractNumId w:val="13"/>
+    <w:abstractNumId w:val="15"/>
   </w:num>
   <w:num w:numId="10">
     <w:abstractNumId w:val="1"/>
   </w:num>
   <w:num w:numId="11">
-    <w:abstractNumId w:val="7"/>
+    <w:abstractNumId w:val="9"/>
   </w:num>
   <w:num w:numId="12">
-    <w:abstractNumId w:val="34"/>
+    <w:abstractNumId w:val="38"/>
   </w:num>
   <w:num w:numId="13">
     <w:abstractNumId w:val="2"/>
   </w:num>
   <w:num w:numId="14">
-    <w:abstractNumId w:val="23"/>
+    <w:abstractNumId w:val="26"/>
   </w:num>
   <w:num w:numId="15">
-    <w:abstractNumId w:val="28"/>
+    <w:abstractNumId w:val="31"/>
   </w:num>
   <w:num w:numId="16">
-    <w:abstractNumId w:val="6"/>
+    <w:abstractNumId w:val="8"/>
   </w:num>
   <w:num w:numId="17">
     <w:abstractNumId w:val="0"/>
   </w:num>
   <w:num w:numId="18">
-    <w:abstractNumId w:val="37"/>
+    <w:abstractNumId w:val="42"/>
   </w:num>
   <w:num w:numId="19">
-    <w:abstractNumId w:val="27"/>
+    <w:abstractNumId w:val="30"/>
   </w:num>
   <w:num w:numId="20">
     <w:abstractNumId w:val="3"/>
   </w:num>
   <w:num w:numId="21">
+    <w:abstractNumId w:val="5"/>
+  </w:num>
+  <w:num w:numId="22">
+    <w:abstractNumId w:val="33"/>
+  </w:num>
+  <w:num w:numId="23">
+    <w:abstractNumId w:val="32"/>
+  </w:num>
+  <w:num w:numId="24">
+    <w:abstractNumId w:val="6"/>
+  </w:num>
+  <w:num w:numId="25">
+    <w:abstractNumId w:val="41"/>
+  </w:num>
+  <w:num w:numId="26">
+    <w:abstractNumId w:val="43"/>
+  </w:num>
+  <w:num w:numId="27">
+    <w:abstractNumId w:val="39"/>
+  </w:num>
+  <w:num w:numId="28">
+    <w:abstractNumId w:val="16"/>
+  </w:num>
+  <w:num w:numId="29">
+    <w:abstractNumId w:val="21"/>
+  </w:num>
+  <w:num w:numId="30">
+    <w:abstractNumId w:val="29"/>
+  </w:num>
+  <w:num w:numId="31">
+    <w:abstractNumId w:val="12"/>
+  </w:num>
+  <w:num w:numId="32">
+    <w:abstractNumId w:val="24"/>
+  </w:num>
+  <w:num w:numId="33">
+    <w:abstractNumId w:val="27"/>
+  </w:num>
+  <w:num w:numId="34">
+    <w:abstractNumId w:val="13"/>
+  </w:num>
+  <w:num w:numId="35">
+    <w:abstractNumId w:val="28"/>
+  </w:num>
+  <w:num w:numId="36">
+    <w:abstractNumId w:val="23"/>
+  </w:num>
+  <w:num w:numId="37">
+    <w:abstractNumId w:val="35"/>
+  </w:num>
+  <w:num w:numId="38">
+    <w:abstractNumId w:val="18"/>
+  </w:num>
+  <w:num w:numId="39">
+    <w:abstractNumId w:val="17"/>
+  </w:num>
+  <w:num w:numId="40">
+    <w:abstractNumId w:val="7"/>
+  </w:num>
+  <w:num w:numId="41">
     <w:abstractNumId w:val="4"/>
   </w:num>
-  <w:num w:numId="22">
-    <w:abstractNumId w:val="30"/>
+  <w:num w:numId="42">
+    <w:abstractNumId w:val="19"/>
   </w:num>
-  <w:num w:numId="23">
-    <w:abstractNumId w:val="29"/>
+  <w:num w:numId="43">
+    <w:abstractNumId w:val="40"/>
   </w:num>
-  <w:num w:numId="24">
-    <w:abstractNumId w:val="5"/>
-  </w:num>
-  <w:num w:numId="25">
-    <w:abstractNumId w:val="36"/>
-  </w:num>
-  <w:num w:numId="26">
-    <w:abstractNumId w:val="38"/>
-  </w:num>
-  <w:num w:numId="27">
-    <w:abstractNumId w:val="35"/>
-  </w:num>
-  <w:num w:numId="28">
-    <w:abstractNumId w:val="14"/>
-  </w:num>
-  <w:num w:numId="29">
-    <w:abstractNumId w:val="18"/>
-  </w:num>
-  <w:num w:numId="30">
-    <w:abstractNumId w:val="26"/>
-  </w:num>
-  <w:num w:numId="31">
-    <w:abstractNumId w:val="10"/>
-  </w:num>
-  <w:num w:numId="32">
-    <w:abstractNumId w:val="21"/>
-  </w:num>
-  <w:num w:numId="33">
-    <w:abstractNumId w:val="24"/>
-  </w:num>
-  <w:num w:numId="34">
-    <w:abstractNumId w:val="11"/>
-  </w:num>
-  <w:num w:numId="35">
-    <w:abstractNumId w:val="25"/>
-  </w:num>
-  <w:num w:numId="36">
-    <w:abstractNumId w:val="20"/>
-  </w:num>
-  <w:num w:numId="37">
-    <w:abstractNumId w:val="32"/>
-  </w:num>
-  <w:num w:numId="38">
-    <w:abstractNumId w:val="16"/>
-  </w:num>
-  <w:num w:numId="39">
-    <w:abstractNumId w:val="15"/>
+  <w:num w:numId="44">
+    <w:abstractNumId w:val="37"/>
   </w:num>
 </w:numbering>
 </file>
@@ -7782,6 +10886,39 @@
     <w:basedOn w:val="Domylnaczcionkaakapitu"/>
     <w:rsid w:val="00953493"/>
   </w:style>
+  <w:style w:type="character" w:customStyle="1" w:styleId="MTEquationSection">
+    <w:name w:val="MTEquationSection"/>
+    <w:basedOn w:val="Domylnaczcionkaakapitu"/>
+    <w:rsid w:val="00BD1DDA"/>
+    <w:rPr>
+      <w:rFonts w:ascii="Titillium" w:eastAsiaTheme="minorHAnsi" w:hAnsi="Titillium" w:cstheme="minorBidi"/>
+      <w:vanish/>
+      <w:color w:val="FF0000"/>
+    </w:rPr>
+  </w:style>
+  <w:style w:type="paragraph" w:customStyle="1" w:styleId="MTDisplayEquation">
+    <w:name w:val="MTDisplayEquation"/>
+    <w:basedOn w:val="Tekstgwny"/>
+    <w:next w:val="Normalny"/>
+    <w:link w:val="MTDisplayEquationZnak"/>
+    <w:rsid w:val="00BD1DDA"/>
+    <w:pPr>
+      <w:tabs>
+        <w:tab w:val="center" w:pos="4540"/>
+        <w:tab w:val="right" w:pos="9080"/>
+      </w:tabs>
+    </w:pPr>
+  </w:style>
+  <w:style w:type="character" w:customStyle="1" w:styleId="MTDisplayEquationZnak">
+    <w:name w:val="MTDisplayEquation Znak"/>
+    <w:basedOn w:val="TekstgwnyZnak"/>
+    <w:link w:val="MTDisplayEquation"/>
+    <w:rsid w:val="00BD1DDA"/>
+    <w:rPr>
+      <w:rFonts w:asciiTheme="majorHAnsi" w:eastAsiaTheme="majorEastAsia" w:hAnsiTheme="majorHAnsi" w:cstheme="majorBidi"/>
+      <w:sz w:val="24"/>
+    </w:rPr>
+  </w:style>
 </w:styles>
 </file>
 
@@ -8071,7 +11208,7 @@
 </file>
 
 <file path=customXml/itemProps1.xml><?xml version="1.0" encoding="utf-8"?>
-<ds:datastoreItem xmlns:ds="http://schemas.openxmlformats.org/officeDocument/2006/customXml" ds:itemID="{C448C7BB-5408-48E8-A164-B23DD260B94E}">
+<ds:datastoreItem xmlns:ds="http://schemas.openxmlformats.org/officeDocument/2006/customXml" ds:itemID="{76BF171D-07CF-41AB-8171-A6932ECA11C2}">
   <ds:schemaRefs>
     <ds:schemaRef ds:uri="http://schemas.openxmlformats.org/officeDocument/2006/bibliography"/>
   </ds:schemaRefs>

</xml_diff>